<commit_message>
Completed some more database questions
</commit_message>
<xml_diff>
--- a/Work/Database/Database concepts.docx
+++ b/Work/Database/Database concepts.docx
@@ -133,17 +133,7 @@
           <w:sz w:val="24"/>
           <w:szCs w:val="24"/>
         </w:rPr>
-        <w:t xml:space="preserve">It is defined as collection of information/data which is organized in such a way that it </w:t>
-      </w:r>
-      <w:bookmarkStart w:id="0" w:name="_GoBack"/>
-      <w:bookmarkEnd w:id="0"/>
-      <w:r>
-        <w:rPr>
-          <w:rFonts w:ascii="Times New Roman" w:eastAsia="Times New Roman" w:hAnsi="Times New Roman" w:cs="Times New Roman"/>
-          <w:sz w:val="24"/>
-          <w:szCs w:val="24"/>
-        </w:rPr>
-        <w:t>can be accessed, managed and updated.</w:t>
+        <w:t>It is defined as collection of information/data which is organized in such a way that it can be accessed, managed and updated.</w:t>
       </w:r>
     </w:p>
     <w:p>
@@ -6254,15 +6244,220 @@
     </w:p>
     <w:p>
       <w:pPr>
-        <w:rPr>
-          <w:rFonts w:ascii="Times New Roman" w:eastAsia="Times New Roman" w:hAnsi="Times New Roman" w:cs="Times New Roman"/>
-          <w:sz w:val="24"/>
-          <w:szCs w:val="24"/>
-        </w:rPr>
-      </w:pPr>
-      <w:r>
-        <w:rPr>
-          <w:rFonts w:ascii="Times New Roman" w:eastAsia="Times New Roman" w:hAnsi="Times New Roman" w:cs="Times New Roman"/>
+        <w:ind w:hanging="360"/>
+        <w:rPr>
+          <w:rFonts w:ascii="Times New Roman" w:eastAsia="Times New Roman" w:hAnsi="Times New Roman" w:cs="Times New Roman"/>
+          <w:b/>
+          <w:sz w:val="24"/>
+          <w:szCs w:val="24"/>
+        </w:rPr>
+      </w:pPr>
+      <w:r>
+        <w:rPr>
+          <w:rFonts w:ascii="Times New Roman" w:eastAsia="Times New Roman" w:hAnsi="Times New Roman" w:cs="Times New Roman"/>
+          <w:b/>
+          <w:sz w:val="24"/>
+          <w:szCs w:val="24"/>
+        </w:rPr>
+        <w:t xml:space="preserve">      Sum: </w:t>
+      </w:r>
+    </w:p>
+    <w:p>
+      <w:pPr>
+        <w:ind w:hanging="360"/>
+        <w:rPr>
+          <w:rFonts w:ascii="Times New Roman" w:eastAsia="Times New Roman" w:hAnsi="Times New Roman" w:cs="Times New Roman"/>
+          <w:b/>
+          <w:sz w:val="24"/>
+          <w:szCs w:val="24"/>
+        </w:rPr>
+      </w:pPr>
+      <w:r>
+        <w:rPr>
+          <w:rFonts w:ascii="Times New Roman" w:eastAsia="Times New Roman" w:hAnsi="Times New Roman" w:cs="Times New Roman"/>
+          <w:sz w:val="24"/>
+          <w:szCs w:val="24"/>
+        </w:rPr>
+        <w:t xml:space="preserve">      </w:t>
+      </w:r>
+      <w:r>
+        <w:rPr>
+          <w:rFonts w:ascii="Times New Roman" w:eastAsia="Times New Roman" w:hAnsi="Times New Roman" w:cs="Times New Roman"/>
+          <w:sz w:val="24"/>
+          <w:szCs w:val="24"/>
+        </w:rPr>
+        <w:t xml:space="preserve">The SUM function is an aggregate function that adds up all values in a specific column. You </w:t>
+      </w:r>
+      <w:r>
+        <w:rPr>
+          <w:rFonts w:ascii="Times New Roman" w:eastAsia="Times New Roman" w:hAnsi="Times New Roman" w:cs="Times New Roman"/>
+          <w:sz w:val="24"/>
+          <w:szCs w:val="24"/>
+        </w:rPr>
+        <w:t xml:space="preserve">  can </w:t>
+      </w:r>
+      <w:r>
+        <w:rPr>
+          <w:rFonts w:ascii="Times New Roman" w:eastAsia="Times New Roman" w:hAnsi="Times New Roman" w:cs="Times New Roman"/>
+          <w:sz w:val="24"/>
+          <w:szCs w:val="24"/>
+        </w:rPr>
+        <w:t>only use the SUM function with numeric values either integers or decimals.</w:t>
+      </w:r>
+    </w:p>
+    <w:p>
+      <w:pPr>
+        <w:ind w:hanging="360"/>
+        <w:rPr>
+          <w:rFonts w:ascii="Times New Roman" w:eastAsia="Times New Roman" w:hAnsi="Times New Roman" w:cs="Times New Roman"/>
+          <w:b/>
+          <w:sz w:val="24"/>
+          <w:szCs w:val="24"/>
+        </w:rPr>
+      </w:pPr>
+      <w:r>
+        <w:rPr>
+          <w:rFonts w:ascii="Times New Roman" w:eastAsia="Times New Roman" w:hAnsi="Times New Roman" w:cs="Times New Roman"/>
+          <w:b/>
+          <w:sz w:val="24"/>
+          <w:szCs w:val="24"/>
+        </w:rPr>
+        <w:t xml:space="preserve">      </w:t>
+      </w:r>
+      <w:r>
+        <w:rPr>
+          <w:rFonts w:ascii="Times New Roman" w:eastAsia="Times New Roman" w:hAnsi="Times New Roman" w:cs="Times New Roman"/>
+          <w:b/>
+          <w:sz w:val="24"/>
+          <w:szCs w:val="24"/>
+        </w:rPr>
+        <w:t>Max and Max:</w:t>
+      </w:r>
+    </w:p>
+    <w:p>
+      <w:pPr>
+        <w:ind w:hanging="360"/>
+        <w:rPr>
+          <w:rFonts w:ascii="Times New Roman" w:eastAsia="Times New Roman" w:hAnsi="Times New Roman" w:cs="Times New Roman"/>
+          <w:sz w:val="24"/>
+          <w:szCs w:val="24"/>
+        </w:rPr>
+      </w:pPr>
+      <w:r>
+        <w:rPr>
+          <w:rFonts w:ascii="Times New Roman" w:eastAsia="Times New Roman" w:hAnsi="Times New Roman" w:cs="Times New Roman"/>
+          <w:sz w:val="24"/>
+          <w:szCs w:val="24"/>
+        </w:rPr>
+        <w:t xml:space="preserve">      The MIN and MAX functions find the minimum or maximum value in a record set.</w:t>
+      </w:r>
+    </w:p>
+    <w:p>
+      <w:pPr>
+        <w:ind w:hanging="360"/>
+        <w:rPr>
+          <w:rFonts w:ascii="Times New Roman" w:eastAsia="Times New Roman" w:hAnsi="Times New Roman" w:cs="Times New Roman"/>
+          <w:b/>
+          <w:sz w:val="24"/>
+          <w:szCs w:val="24"/>
+        </w:rPr>
+      </w:pPr>
+      <w:r>
+        <w:rPr>
+          <w:rFonts w:ascii="Times New Roman" w:eastAsia="Times New Roman" w:hAnsi="Times New Roman" w:cs="Times New Roman"/>
+          <w:b/>
+          <w:sz w:val="24"/>
+          <w:szCs w:val="24"/>
+        </w:rPr>
+        <w:t xml:space="preserve">      </w:t>
+      </w:r>
+      <w:r>
+        <w:rPr>
+          <w:rFonts w:ascii="Times New Roman" w:eastAsia="Times New Roman" w:hAnsi="Times New Roman" w:cs="Times New Roman"/>
+          <w:b/>
+          <w:sz w:val="24"/>
+          <w:szCs w:val="24"/>
+        </w:rPr>
+        <w:t>Avg:</w:t>
+      </w:r>
+      <w:r>
+        <w:rPr>
+          <w:rFonts w:ascii="Times New Roman" w:eastAsia="Times New Roman" w:hAnsi="Times New Roman" w:cs="Times New Roman"/>
+          <w:b/>
+          <w:sz w:val="24"/>
+          <w:szCs w:val="24"/>
+        </w:rPr>
+        <w:t xml:space="preserve"> </w:t>
+      </w:r>
+    </w:p>
+    <w:p>
+      <w:pPr>
+        <w:ind w:hanging="360"/>
+        <w:rPr>
+          <w:rFonts w:ascii="Times New Roman" w:eastAsia="Times New Roman" w:hAnsi="Times New Roman" w:cs="Times New Roman"/>
+          <w:sz w:val="24"/>
+          <w:szCs w:val="24"/>
+        </w:rPr>
+      </w:pPr>
+      <w:r>
+        <w:rPr>
+          <w:rFonts w:ascii="Times New Roman" w:eastAsia="Times New Roman" w:hAnsi="Times New Roman" w:cs="Times New Roman"/>
+          <w:b/>
+          <w:sz w:val="24"/>
+          <w:szCs w:val="24"/>
+        </w:rPr>
+        <w:t xml:space="preserve">      </w:t>
+      </w:r>
+      <w:r>
+        <w:rPr>
+          <w:rFonts w:ascii="Times New Roman" w:eastAsia="Times New Roman" w:hAnsi="Times New Roman" w:cs="Times New Roman"/>
+          <w:sz w:val="24"/>
+          <w:szCs w:val="24"/>
+        </w:rPr>
+        <w:t>The AVG function works in a similar way as SUM. The difference is that the AVG function adds up or sums up all values and then calculates the average. The average is based on the number of records returned by the SQL statement, so you receive different results based on your WHERE clause.</w:t>
+      </w:r>
+    </w:p>
+    <w:p>
+      <w:pPr>
+        <w:ind w:hanging="360"/>
+        <w:rPr>
+          <w:rFonts w:ascii="Times New Roman" w:eastAsia="Times New Roman" w:hAnsi="Times New Roman" w:cs="Times New Roman"/>
+          <w:sz w:val="24"/>
+          <w:szCs w:val="24"/>
+          <w:u w:val="single"/>
+        </w:rPr>
+      </w:pPr>
+      <w:r>
+        <w:rPr>
+          <w:rFonts w:ascii="Times New Roman" w:eastAsia="Times New Roman" w:hAnsi="Times New Roman" w:cs="Times New Roman"/>
+          <w:sz w:val="24"/>
+          <w:szCs w:val="24"/>
+        </w:rPr>
+        <w:t xml:space="preserve">      </w:t>
+      </w:r>
+      <w:r>
+        <w:rPr>
+          <w:rFonts w:ascii="Times New Roman" w:eastAsia="Times New Roman" w:hAnsi="Times New Roman" w:cs="Times New Roman"/>
+          <w:sz w:val="24"/>
+          <w:szCs w:val="24"/>
+          <w:u w:val="single"/>
+        </w:rPr>
+        <w:t>Example:</w:t>
+      </w:r>
+    </w:p>
+    <w:p>
+      <w:pPr>
+        <w:rPr>
+          <w:rFonts w:ascii="Times New Roman" w:eastAsia="Times New Roman" w:hAnsi="Times New Roman" w:cs="Times New Roman"/>
+          <w:b/>
+          <w:sz w:val="24"/>
+          <w:szCs w:val="24"/>
+        </w:rPr>
+      </w:pPr>
+      <w:r>
+        <w:rPr>
+          <w:rFonts w:ascii="Times New Roman" w:eastAsia="Times New Roman" w:hAnsi="Times New Roman" w:cs="Times New Roman"/>
+          <w:b/>
           <w:sz w:val="24"/>
           <w:szCs w:val="24"/>
         </w:rPr>
@@ -6506,6 +6701,7 @@
                 <w:sz w:val="24"/>
                 <w:szCs w:val="24"/>
               </w:rPr>
+              <w:lastRenderedPageBreak/>
               <w:t>13</w:t>
             </w:r>
           </w:p>
@@ -6823,7 +7019,6 @@
           <w:sz w:val="24"/>
           <w:szCs w:val="24"/>
         </w:rPr>
-        <w:lastRenderedPageBreak/>
         <w:t>SELECT SUM(Amount) FROM Jobs</w:t>
       </w:r>
       <w:r>
@@ -7897,6 +8092,7 @@
                 <w:sz w:val="24"/>
                 <w:szCs w:val="24"/>
               </w:rPr>
+              <w:lastRenderedPageBreak/>
               <w:t>6</w:t>
             </w:r>
           </w:p>
@@ -9537,6 +9733,7 @@
           <w:sz w:val="24"/>
           <w:szCs w:val="24"/>
         </w:rPr>
+        <w:lastRenderedPageBreak/>
         <w:t>SELECT Max(Amount), OrderId</w:t>
       </w:r>
     </w:p>
@@ -9859,7 +10056,6 @@
                 <w:sz w:val="24"/>
                 <w:szCs w:val="24"/>
               </w:rPr>
-              <w:lastRenderedPageBreak/>
               <w:t>Min(Amount)</w:t>
             </w:r>
           </w:p>
@@ -10827,6 +11023,7 @@
                 <w:sz w:val="24"/>
                 <w:szCs w:val="24"/>
               </w:rPr>
+              <w:lastRenderedPageBreak/>
               <w:t>3</w:t>
             </w:r>
           </w:p>
@@ -11517,7 +11714,6 @@
           <w:sz w:val="24"/>
           <w:szCs w:val="24"/>
         </w:rPr>
-        <w:lastRenderedPageBreak/>
         <w:t>HAVING COUNT(Id) &gt; 1</w:t>
       </w:r>
     </w:p>
@@ -11847,7 +12043,7 @@
           <w:szCs w:val="24"/>
         </w:rPr>
       </w:pPr>
-      <w:bookmarkStart w:id="1" w:name="_Hlk478320344"/>
+      <w:bookmarkStart w:id="0" w:name="_Hlk478320344"/>
       <w:r>
         <w:rPr>
           <w:rFonts w:ascii="Times New Roman" w:eastAsia="Times New Roman" w:hAnsi="Times New Roman" w:cs="Times New Roman"/>
@@ -12496,8 +12692,18 @@
           </w:p>
         </w:tc>
       </w:tr>
+      <w:bookmarkEnd w:id="0"/>
     </w:tbl>
-    <w:bookmarkEnd w:id="1"/>
+    <w:p>
+      <w:pPr>
+        <w:rPr>
+          <w:rFonts w:ascii="Times New Roman" w:eastAsia="Times New Roman" w:hAnsi="Times New Roman" w:cs="Times New Roman"/>
+          <w:b/>
+          <w:sz w:val="24"/>
+          <w:szCs w:val="24"/>
+        </w:rPr>
+      </w:pPr>
+    </w:p>
     <w:p>
       <w:pPr>
         <w:rPr>
@@ -12573,6 +12779,34 @@
           <w:szCs w:val="24"/>
         </w:rPr>
         <w:t>;</w:t>
+      </w:r>
+    </w:p>
+    <w:p>
+      <w:pPr>
+        <w:rPr>
+          <w:rFonts w:ascii="Times New Roman" w:eastAsia="Times New Roman" w:hAnsi="Times New Roman" w:cs="Times New Roman"/>
+          <w:sz w:val="24"/>
+          <w:szCs w:val="24"/>
+        </w:rPr>
+      </w:pPr>
+    </w:p>
+    <w:p>
+      <w:pPr>
+        <w:rPr>
+          <w:rFonts w:ascii="Times New Roman" w:eastAsia="Times New Roman" w:hAnsi="Times New Roman" w:cs="Times New Roman"/>
+          <w:b/>
+          <w:sz w:val="24"/>
+          <w:szCs w:val="24"/>
+        </w:rPr>
+      </w:pPr>
+      <w:r>
+        <w:rPr>
+          <w:rFonts w:ascii="Times New Roman" w:eastAsia="Times New Roman" w:hAnsi="Times New Roman" w:cs="Times New Roman"/>
+          <w:b/>
+          <w:sz w:val="24"/>
+          <w:szCs w:val="24"/>
+        </w:rPr>
+        <w:t>Output:</w:t>
       </w:r>
     </w:p>
     <w:tbl>
@@ -12625,6 +12859,7 @@
                 <w:sz w:val="24"/>
                 <w:szCs w:val="24"/>
               </w:rPr>
+              <w:lastRenderedPageBreak/>
               <w:t>OrderID</w:t>
             </w:r>
           </w:p>
@@ -13042,13 +13277,6 @@
     <w:p>
       <w:pPr>
         <w:rPr>
-          <w:b/>
-        </w:rPr>
-      </w:pPr>
-    </w:p>
-    <w:p>
-      <w:pPr>
-        <w:rPr>
           <w:rFonts w:ascii="Times New Roman" w:eastAsia="Times New Roman" w:hAnsi="Times New Roman" w:cs="Times New Roman"/>
           <w:sz w:val="24"/>
           <w:szCs w:val="24"/>
@@ -13203,664 +13431,665 @@
           <w:sz w:val="24"/>
           <w:szCs w:val="24"/>
         </w:rPr>
+        <w:t>Oracle/SQL Server/Ms Access:</w:t>
+      </w:r>
+    </w:p>
+    <w:p>
+      <w:pPr>
+        <w:rPr>
+          <w:rFonts w:ascii="Times New Roman" w:eastAsia="Times New Roman" w:hAnsi="Times New Roman" w:cs="Times New Roman"/>
+          <w:sz w:val="24"/>
+          <w:szCs w:val="24"/>
+        </w:rPr>
+      </w:pPr>
+      <w:r>
+        <w:rPr>
+          <w:rFonts w:ascii="Times New Roman" w:eastAsia="Times New Roman" w:hAnsi="Times New Roman" w:cs="Times New Roman"/>
+          <w:sz w:val="24"/>
+          <w:szCs w:val="24"/>
+        </w:rPr>
+        <w:t>CREATE TABLE SaibersysTeam</w:t>
+      </w:r>
+      <w:r>
+        <w:rPr>
+          <w:rFonts w:ascii="Times New Roman" w:eastAsia="Times New Roman" w:hAnsi="Times New Roman" w:cs="Times New Roman"/>
+          <w:sz w:val="24"/>
+          <w:szCs w:val="24"/>
+        </w:rPr>
+        <w:t xml:space="preserve"> (</w:t>
+      </w:r>
+    </w:p>
+    <w:p>
+      <w:pPr>
+        <w:rPr>
+          <w:rFonts w:ascii="Times New Roman" w:eastAsia="Times New Roman" w:hAnsi="Times New Roman" w:cs="Times New Roman"/>
+          <w:sz w:val="24"/>
+          <w:szCs w:val="24"/>
+        </w:rPr>
+      </w:pPr>
+      <w:r>
+        <w:rPr>
+          <w:rFonts w:ascii="Times New Roman" w:eastAsia="Times New Roman" w:hAnsi="Times New Roman" w:cs="Times New Roman"/>
+          <w:sz w:val="24"/>
+          <w:szCs w:val="24"/>
+        </w:rPr>
+        <w:t xml:space="preserve">    </w:t>
+      </w:r>
+      <w:r>
+        <w:rPr>
+          <w:rFonts w:ascii="Times New Roman" w:eastAsia="Times New Roman" w:hAnsi="Times New Roman" w:cs="Times New Roman"/>
+          <w:sz w:val="24"/>
+          <w:szCs w:val="24"/>
+        </w:rPr>
+        <w:t>Saibersys</w:t>
+      </w:r>
+      <w:r>
+        <w:rPr>
+          <w:rFonts w:ascii="Times New Roman" w:eastAsia="Times New Roman" w:hAnsi="Times New Roman" w:cs="Times New Roman"/>
+          <w:sz w:val="24"/>
+          <w:szCs w:val="24"/>
+        </w:rPr>
+        <w:t>ID int NOT NULL PRIMARY KEY,</w:t>
+      </w:r>
+    </w:p>
+    <w:p>
+      <w:pPr>
+        <w:rPr>
+          <w:rFonts w:ascii="Times New Roman" w:eastAsia="Times New Roman" w:hAnsi="Times New Roman" w:cs="Times New Roman"/>
+          <w:sz w:val="24"/>
+          <w:szCs w:val="24"/>
+        </w:rPr>
+      </w:pPr>
+      <w:r>
+        <w:rPr>
+          <w:rFonts w:ascii="Times New Roman" w:eastAsia="Times New Roman" w:hAnsi="Times New Roman" w:cs="Times New Roman"/>
+          <w:sz w:val="24"/>
+          <w:szCs w:val="24"/>
+        </w:rPr>
+        <w:t xml:space="preserve">    LastName varchar(255) NOT NULL,</w:t>
+      </w:r>
+    </w:p>
+    <w:p>
+      <w:pPr>
+        <w:rPr>
+          <w:rFonts w:ascii="Times New Roman" w:eastAsia="Times New Roman" w:hAnsi="Times New Roman" w:cs="Times New Roman"/>
+          <w:sz w:val="24"/>
+          <w:szCs w:val="24"/>
+        </w:rPr>
+      </w:pPr>
+      <w:r>
+        <w:rPr>
+          <w:rFonts w:ascii="Times New Roman" w:eastAsia="Times New Roman" w:hAnsi="Times New Roman" w:cs="Times New Roman"/>
+          <w:sz w:val="24"/>
+          <w:szCs w:val="24"/>
+        </w:rPr>
+        <w:t xml:space="preserve">    FirstName varchar(255),</w:t>
+      </w:r>
+    </w:p>
+    <w:p>
+      <w:pPr>
+        <w:rPr>
+          <w:rFonts w:ascii="Times New Roman" w:eastAsia="Times New Roman" w:hAnsi="Times New Roman" w:cs="Times New Roman"/>
+          <w:sz w:val="24"/>
+          <w:szCs w:val="24"/>
+        </w:rPr>
+      </w:pPr>
+      <w:r>
+        <w:rPr>
+          <w:rFonts w:ascii="Times New Roman" w:eastAsia="Times New Roman" w:hAnsi="Times New Roman" w:cs="Times New Roman"/>
+          <w:sz w:val="24"/>
+          <w:szCs w:val="24"/>
+        </w:rPr>
+        <w:t xml:space="preserve">    </w:t>
+      </w:r>
+      <w:r>
+        <w:rPr>
+          <w:rFonts w:ascii="Times New Roman" w:eastAsia="Times New Roman" w:hAnsi="Times New Roman" w:cs="Times New Roman"/>
+          <w:sz w:val="24"/>
+          <w:szCs w:val="24"/>
+        </w:rPr>
+        <w:t>);</w:t>
+      </w:r>
+    </w:p>
+    <w:p>
+      <w:pPr>
+        <w:rPr>
+          <w:rFonts w:ascii="Times New Roman" w:eastAsia="Times New Roman" w:hAnsi="Times New Roman" w:cs="Times New Roman"/>
+          <w:b/>
+          <w:sz w:val="24"/>
+          <w:szCs w:val="24"/>
+        </w:rPr>
+      </w:pPr>
+      <w:r>
+        <w:rPr>
+          <w:rFonts w:ascii="Times New Roman" w:eastAsia="Times New Roman" w:hAnsi="Times New Roman" w:cs="Times New Roman"/>
+          <w:b/>
+          <w:sz w:val="24"/>
+          <w:szCs w:val="24"/>
+        </w:rPr>
+        <w:br/>
+      </w:r>
+      <w:r>
+        <w:rPr>
+          <w:rFonts w:ascii="Times New Roman" w:eastAsia="Times New Roman" w:hAnsi="Times New Roman" w:cs="Times New Roman"/>
+          <w:b/>
+          <w:sz w:val="24"/>
+          <w:szCs w:val="24"/>
+        </w:rPr>
+        <w:t>13.</w:t>
+      </w:r>
+      <w:r>
+        <w:rPr>
+          <w:rFonts w:ascii="Times New Roman" w:eastAsia="Times New Roman" w:hAnsi="Times New Roman" w:cs="Times New Roman"/>
+          <w:b/>
+          <w:sz w:val="24"/>
+          <w:szCs w:val="24"/>
+        </w:rPr>
+        <w:t>Example for Foreign key</w:t>
+      </w:r>
+    </w:p>
+    <w:p>
+      <w:pPr>
+        <w:rPr>
+          <w:rFonts w:ascii="Times New Roman" w:eastAsia="Times New Roman" w:hAnsi="Times New Roman" w:cs="Times New Roman"/>
+          <w:sz w:val="24"/>
+          <w:szCs w:val="24"/>
+        </w:rPr>
+      </w:pPr>
+      <w:r>
+        <w:rPr>
+          <w:rFonts w:ascii="Times New Roman" w:eastAsia="Times New Roman" w:hAnsi="Times New Roman" w:cs="Times New Roman"/>
+          <w:sz w:val="24"/>
+          <w:szCs w:val="24"/>
+        </w:rPr>
+        <w:t>A FOREIGN KEY is a key us</w:t>
+      </w:r>
+      <w:r>
+        <w:rPr>
+          <w:rFonts w:ascii="Times New Roman" w:eastAsia="Times New Roman" w:hAnsi="Times New Roman" w:cs="Times New Roman"/>
+          <w:sz w:val="24"/>
+          <w:szCs w:val="24"/>
+        </w:rPr>
+        <w:t>ed to link two tables together. Foreign Key</w:t>
+      </w:r>
+      <w:r>
+        <w:rPr>
+          <w:rFonts w:ascii="Times New Roman" w:eastAsia="Times New Roman" w:hAnsi="Times New Roman" w:cs="Times New Roman"/>
+          <w:sz w:val="24"/>
+          <w:szCs w:val="24"/>
+        </w:rPr>
+        <w:t xml:space="preserve"> in a table points to a PRIMARY KEY in another table.</w:t>
+      </w:r>
+    </w:p>
+    <w:p>
+      <w:pPr>
+        <w:rPr>
+          <w:rFonts w:ascii="Times New Roman" w:eastAsia="Times New Roman" w:hAnsi="Times New Roman" w:cs="Times New Roman"/>
+          <w:b/>
+          <w:sz w:val="24"/>
+          <w:szCs w:val="24"/>
+        </w:rPr>
+      </w:pPr>
+      <w:r>
+        <w:rPr>
+          <w:rFonts w:ascii="Times New Roman" w:eastAsia="Times New Roman" w:hAnsi="Times New Roman" w:cs="Times New Roman"/>
+          <w:b/>
+          <w:sz w:val="24"/>
+          <w:szCs w:val="24"/>
+        </w:rPr>
+        <w:t>MySQL:</w:t>
+      </w:r>
+    </w:p>
+    <w:p>
+      <w:pPr>
+        <w:rPr>
+          <w:rFonts w:ascii="Times New Roman" w:eastAsia="Times New Roman" w:hAnsi="Times New Roman" w:cs="Times New Roman"/>
+          <w:sz w:val="24"/>
+          <w:szCs w:val="24"/>
+        </w:rPr>
+      </w:pPr>
+      <w:r>
+        <w:rPr>
+          <w:rFonts w:ascii="Times New Roman" w:eastAsia="Times New Roman" w:hAnsi="Times New Roman" w:cs="Times New Roman"/>
+          <w:sz w:val="24"/>
+          <w:szCs w:val="24"/>
+        </w:rPr>
+        <w:t>CREATE TABLE AmensysTeam</w:t>
+      </w:r>
+      <w:r>
+        <w:rPr>
+          <w:rFonts w:ascii="Times New Roman" w:eastAsia="Times New Roman" w:hAnsi="Times New Roman" w:cs="Times New Roman"/>
+          <w:sz w:val="24"/>
+          <w:szCs w:val="24"/>
+        </w:rPr>
+        <w:t xml:space="preserve"> (</w:t>
+      </w:r>
+    </w:p>
+    <w:p>
+      <w:pPr>
+        <w:rPr>
+          <w:rFonts w:ascii="Times New Roman" w:eastAsia="Times New Roman" w:hAnsi="Times New Roman" w:cs="Times New Roman"/>
+          <w:sz w:val="24"/>
+          <w:szCs w:val="24"/>
+        </w:rPr>
+      </w:pPr>
+      <w:r>
+        <w:rPr>
+          <w:rFonts w:ascii="Times New Roman" w:eastAsia="Times New Roman" w:hAnsi="Times New Roman" w:cs="Times New Roman"/>
+          <w:sz w:val="24"/>
+          <w:szCs w:val="24"/>
+        </w:rPr>
+        <w:t xml:space="preserve">    Amensys</w:t>
+      </w:r>
+      <w:r>
+        <w:rPr>
+          <w:rFonts w:ascii="Times New Roman" w:eastAsia="Times New Roman" w:hAnsi="Times New Roman" w:cs="Times New Roman"/>
+          <w:sz w:val="24"/>
+          <w:szCs w:val="24"/>
+        </w:rPr>
+        <w:t>ID int NOT NULL,</w:t>
+      </w:r>
+    </w:p>
+    <w:p>
+      <w:pPr>
+        <w:rPr>
+          <w:rFonts w:ascii="Times New Roman" w:eastAsia="Times New Roman" w:hAnsi="Times New Roman" w:cs="Times New Roman"/>
+          <w:sz w:val="24"/>
+          <w:szCs w:val="24"/>
+        </w:rPr>
+      </w:pPr>
+      <w:r>
+        <w:rPr>
+          <w:rFonts w:ascii="Times New Roman" w:eastAsia="Times New Roman" w:hAnsi="Times New Roman" w:cs="Times New Roman"/>
+          <w:sz w:val="24"/>
+          <w:szCs w:val="24"/>
+        </w:rPr>
+        <w:t xml:space="preserve">    Amensys</w:t>
+      </w:r>
+      <w:r>
+        <w:rPr>
+          <w:rFonts w:ascii="Times New Roman" w:eastAsia="Times New Roman" w:hAnsi="Times New Roman" w:cs="Times New Roman"/>
+          <w:sz w:val="24"/>
+          <w:szCs w:val="24"/>
+        </w:rPr>
+        <w:t>Number int NOT NULL,</w:t>
+      </w:r>
+    </w:p>
+    <w:p>
+      <w:pPr>
+        <w:rPr>
+          <w:rFonts w:ascii="Times New Roman" w:eastAsia="Times New Roman" w:hAnsi="Times New Roman" w:cs="Times New Roman"/>
+          <w:sz w:val="24"/>
+          <w:szCs w:val="24"/>
+        </w:rPr>
+      </w:pPr>
+      <w:r>
+        <w:rPr>
+          <w:rFonts w:ascii="Times New Roman" w:eastAsia="Times New Roman" w:hAnsi="Times New Roman" w:cs="Times New Roman"/>
+          <w:sz w:val="24"/>
+          <w:szCs w:val="24"/>
+        </w:rPr>
+        <w:t xml:space="preserve">    Saibersys</w:t>
+      </w:r>
+      <w:r>
+        <w:rPr>
+          <w:rFonts w:ascii="Times New Roman" w:eastAsia="Times New Roman" w:hAnsi="Times New Roman" w:cs="Times New Roman"/>
+          <w:sz w:val="24"/>
+          <w:szCs w:val="24"/>
+        </w:rPr>
+        <w:t>ID int,</w:t>
+      </w:r>
+    </w:p>
+    <w:p>
+      <w:pPr>
+        <w:rPr>
+          <w:rFonts w:ascii="Times New Roman" w:eastAsia="Times New Roman" w:hAnsi="Times New Roman" w:cs="Times New Roman"/>
+          <w:sz w:val="24"/>
+          <w:szCs w:val="24"/>
+        </w:rPr>
+      </w:pPr>
+      <w:r>
+        <w:rPr>
+          <w:rFonts w:ascii="Times New Roman" w:eastAsia="Times New Roman" w:hAnsi="Times New Roman" w:cs="Times New Roman"/>
+          <w:sz w:val="24"/>
+          <w:szCs w:val="24"/>
+        </w:rPr>
+        <w:t xml:space="preserve">    PRIMARY KEY </w:t>
+      </w:r>
+      <w:r>
+        <w:rPr>
+          <w:rFonts w:ascii="Times New Roman" w:eastAsia="Times New Roman" w:hAnsi="Times New Roman" w:cs="Times New Roman"/>
+          <w:sz w:val="24"/>
+          <w:szCs w:val="24"/>
+        </w:rPr>
+        <w:t>(Amensys</w:t>
+      </w:r>
+      <w:r>
+        <w:rPr>
+          <w:rFonts w:ascii="Times New Roman" w:eastAsia="Times New Roman" w:hAnsi="Times New Roman" w:cs="Times New Roman"/>
+          <w:sz w:val="24"/>
+          <w:szCs w:val="24"/>
+        </w:rPr>
+        <w:t>ID),</w:t>
+      </w:r>
+    </w:p>
+    <w:p>
+      <w:pPr>
+        <w:rPr>
+          <w:rFonts w:ascii="Times New Roman" w:eastAsia="Times New Roman" w:hAnsi="Times New Roman" w:cs="Times New Roman"/>
+          <w:sz w:val="24"/>
+          <w:szCs w:val="24"/>
+        </w:rPr>
+      </w:pPr>
+      <w:r>
+        <w:rPr>
+          <w:rFonts w:ascii="Times New Roman" w:eastAsia="Times New Roman" w:hAnsi="Times New Roman" w:cs="Times New Roman"/>
+          <w:sz w:val="24"/>
+          <w:szCs w:val="24"/>
+        </w:rPr>
+        <w:t xml:space="preserve">    FOREIGN KEY (SaibersysID) REFERENCES SaibersysTeam(Saibersys</w:t>
+      </w:r>
+      <w:r>
+        <w:rPr>
+          <w:rFonts w:ascii="Times New Roman" w:eastAsia="Times New Roman" w:hAnsi="Times New Roman" w:cs="Times New Roman"/>
+          <w:sz w:val="24"/>
+          <w:szCs w:val="24"/>
+        </w:rPr>
+        <w:t>ID)</w:t>
+      </w:r>
+    </w:p>
+    <w:p>
+      <w:pPr>
+        <w:rPr>
+          <w:rFonts w:ascii="Times New Roman" w:eastAsia="Times New Roman" w:hAnsi="Times New Roman" w:cs="Times New Roman"/>
+          <w:sz w:val="24"/>
+          <w:szCs w:val="24"/>
+        </w:rPr>
+      </w:pPr>
+      <w:r>
+        <w:rPr>
+          <w:rFonts w:ascii="Times New Roman" w:eastAsia="Times New Roman" w:hAnsi="Times New Roman" w:cs="Times New Roman"/>
+          <w:sz w:val="24"/>
+          <w:szCs w:val="24"/>
+        </w:rPr>
+        <w:t>);</w:t>
+      </w:r>
+    </w:p>
+    <w:p>
+      <w:pPr>
+        <w:rPr>
+          <w:rFonts w:ascii="Times New Roman" w:eastAsia="Times New Roman" w:hAnsi="Times New Roman" w:cs="Times New Roman"/>
+          <w:b/>
+          <w:sz w:val="24"/>
+          <w:szCs w:val="24"/>
+        </w:rPr>
+      </w:pPr>
+      <w:r>
+        <w:rPr>
+          <w:rFonts w:ascii="Times New Roman" w:eastAsia="Times New Roman" w:hAnsi="Times New Roman" w:cs="Times New Roman"/>
+          <w:b/>
+          <w:sz w:val="24"/>
+          <w:szCs w:val="24"/>
+        </w:rPr>
+        <w:t>Oracle/SQL Server/Ms Access:</w:t>
+      </w:r>
+    </w:p>
+    <w:p>
+      <w:pPr>
+        <w:rPr>
+          <w:rFonts w:ascii="Times New Roman" w:eastAsia="Times New Roman" w:hAnsi="Times New Roman" w:cs="Times New Roman"/>
+          <w:sz w:val="24"/>
+          <w:szCs w:val="24"/>
+        </w:rPr>
+      </w:pPr>
+      <w:r>
+        <w:rPr>
+          <w:rFonts w:ascii="Times New Roman" w:eastAsia="Times New Roman" w:hAnsi="Times New Roman" w:cs="Times New Roman"/>
+          <w:sz w:val="24"/>
+          <w:szCs w:val="24"/>
+        </w:rPr>
+        <w:t xml:space="preserve">CREATE TABLE </w:t>
+      </w:r>
+      <w:r>
+        <w:rPr>
+          <w:rFonts w:ascii="Times New Roman" w:eastAsia="Times New Roman" w:hAnsi="Times New Roman" w:cs="Times New Roman"/>
+          <w:sz w:val="24"/>
+          <w:szCs w:val="24"/>
+        </w:rPr>
+        <w:t>AmensysTeam</w:t>
+      </w:r>
+      <w:r>
+        <w:rPr>
+          <w:rFonts w:ascii="Times New Roman" w:eastAsia="Times New Roman" w:hAnsi="Times New Roman" w:cs="Times New Roman"/>
+          <w:sz w:val="24"/>
+          <w:szCs w:val="24"/>
+        </w:rPr>
+        <w:t xml:space="preserve"> </w:t>
+      </w:r>
+      <w:r>
+        <w:rPr>
+          <w:rFonts w:ascii="Times New Roman" w:eastAsia="Times New Roman" w:hAnsi="Times New Roman" w:cs="Times New Roman"/>
+          <w:sz w:val="24"/>
+          <w:szCs w:val="24"/>
+        </w:rPr>
+        <w:t>(</w:t>
+      </w:r>
+    </w:p>
+    <w:p>
+      <w:pPr>
+        <w:rPr>
+          <w:rFonts w:ascii="Times New Roman" w:eastAsia="Times New Roman" w:hAnsi="Times New Roman" w:cs="Times New Roman"/>
+          <w:sz w:val="24"/>
+          <w:szCs w:val="24"/>
+        </w:rPr>
+      </w:pPr>
+      <w:r>
+        <w:rPr>
+          <w:rFonts w:ascii="Times New Roman" w:eastAsia="Times New Roman" w:hAnsi="Times New Roman" w:cs="Times New Roman"/>
+          <w:sz w:val="24"/>
+          <w:szCs w:val="24"/>
+        </w:rPr>
+        <w:t xml:space="preserve">    </w:t>
+      </w:r>
+      <w:r>
+        <w:rPr>
+          <w:rFonts w:ascii="Times New Roman" w:eastAsia="Times New Roman" w:hAnsi="Times New Roman" w:cs="Times New Roman"/>
+          <w:sz w:val="24"/>
+          <w:szCs w:val="24"/>
+        </w:rPr>
+        <w:t>Amensys</w:t>
+      </w:r>
+      <w:r>
+        <w:rPr>
+          <w:rFonts w:ascii="Times New Roman" w:eastAsia="Times New Roman" w:hAnsi="Times New Roman" w:cs="Times New Roman"/>
+          <w:sz w:val="24"/>
+          <w:szCs w:val="24"/>
+        </w:rPr>
+        <w:t xml:space="preserve">ID </w:t>
+      </w:r>
+      <w:r>
+        <w:rPr>
+          <w:rFonts w:ascii="Times New Roman" w:eastAsia="Times New Roman" w:hAnsi="Times New Roman" w:cs="Times New Roman"/>
+          <w:sz w:val="24"/>
+          <w:szCs w:val="24"/>
+        </w:rPr>
+        <w:t>int NOT NULL PRIMARY KEY,</w:t>
+      </w:r>
+    </w:p>
+    <w:p>
+      <w:pPr>
+        <w:rPr>
+          <w:rFonts w:ascii="Times New Roman" w:eastAsia="Times New Roman" w:hAnsi="Times New Roman" w:cs="Times New Roman"/>
+          <w:sz w:val="24"/>
+          <w:szCs w:val="24"/>
+        </w:rPr>
+      </w:pPr>
+      <w:r>
+        <w:rPr>
+          <w:rFonts w:ascii="Times New Roman" w:eastAsia="Times New Roman" w:hAnsi="Times New Roman" w:cs="Times New Roman"/>
+          <w:sz w:val="24"/>
+          <w:szCs w:val="24"/>
+        </w:rPr>
+        <w:t xml:space="preserve">    </w:t>
+      </w:r>
+      <w:r>
+        <w:rPr>
+          <w:rFonts w:ascii="Times New Roman" w:eastAsia="Times New Roman" w:hAnsi="Times New Roman" w:cs="Times New Roman"/>
+          <w:sz w:val="24"/>
+          <w:szCs w:val="24"/>
+        </w:rPr>
+        <w:t>Amensys</w:t>
+      </w:r>
+      <w:r>
+        <w:rPr>
+          <w:rFonts w:ascii="Times New Roman" w:eastAsia="Times New Roman" w:hAnsi="Times New Roman" w:cs="Times New Roman"/>
+          <w:sz w:val="24"/>
+          <w:szCs w:val="24"/>
+        </w:rPr>
+        <w:t xml:space="preserve">Number </w:t>
+      </w:r>
+      <w:r>
+        <w:rPr>
+          <w:rFonts w:ascii="Times New Roman" w:eastAsia="Times New Roman" w:hAnsi="Times New Roman" w:cs="Times New Roman"/>
+          <w:sz w:val="24"/>
+          <w:szCs w:val="24"/>
+        </w:rPr>
+        <w:t>int NOT NULL,</w:t>
+      </w:r>
+    </w:p>
+    <w:p>
+      <w:pPr>
+        <w:rPr>
+          <w:rFonts w:ascii="Times New Roman" w:eastAsia="Times New Roman" w:hAnsi="Times New Roman" w:cs="Times New Roman"/>
+          <w:sz w:val="24"/>
+          <w:szCs w:val="24"/>
+        </w:rPr>
+      </w:pPr>
+      <w:r>
+        <w:rPr>
+          <w:rFonts w:ascii="Times New Roman" w:eastAsia="Times New Roman" w:hAnsi="Times New Roman" w:cs="Times New Roman"/>
+          <w:sz w:val="24"/>
+          <w:szCs w:val="24"/>
+        </w:rPr>
+        <w:t xml:space="preserve">    </w:t>
+      </w:r>
+      <w:r>
+        <w:rPr>
+          <w:rFonts w:ascii="Times New Roman" w:eastAsia="Times New Roman" w:hAnsi="Times New Roman" w:cs="Times New Roman"/>
+          <w:sz w:val="24"/>
+          <w:szCs w:val="24"/>
+        </w:rPr>
+        <w:t>Saibersys</w:t>
+      </w:r>
+      <w:r>
+        <w:rPr>
+          <w:rFonts w:ascii="Times New Roman" w:eastAsia="Times New Roman" w:hAnsi="Times New Roman" w:cs="Times New Roman"/>
+          <w:sz w:val="24"/>
+          <w:szCs w:val="24"/>
+        </w:rPr>
+        <w:t xml:space="preserve">ID </w:t>
+      </w:r>
+      <w:r>
+        <w:rPr>
+          <w:rFonts w:ascii="Times New Roman" w:eastAsia="Times New Roman" w:hAnsi="Times New Roman" w:cs="Times New Roman"/>
+          <w:sz w:val="24"/>
+          <w:szCs w:val="24"/>
+        </w:rPr>
+        <w:t xml:space="preserve">int FOREIGN KEY REFERENCES </w:t>
+      </w:r>
+      <w:r>
+        <w:rPr>
+          <w:rFonts w:ascii="Times New Roman" w:eastAsia="Times New Roman" w:hAnsi="Times New Roman" w:cs="Times New Roman"/>
+          <w:sz w:val="24"/>
+          <w:szCs w:val="24"/>
+        </w:rPr>
+        <w:t>SaibersysTeam</w:t>
+      </w:r>
+      <w:r>
+        <w:rPr>
+          <w:rFonts w:ascii="Times New Roman" w:eastAsia="Times New Roman" w:hAnsi="Times New Roman" w:cs="Times New Roman"/>
+          <w:sz w:val="24"/>
+          <w:szCs w:val="24"/>
+        </w:rPr>
+        <w:t xml:space="preserve"> </w:t>
+      </w:r>
+      <w:r>
+        <w:rPr>
+          <w:rFonts w:ascii="Times New Roman" w:eastAsia="Times New Roman" w:hAnsi="Times New Roman" w:cs="Times New Roman"/>
+          <w:sz w:val="24"/>
+          <w:szCs w:val="24"/>
+        </w:rPr>
+        <w:t>(</w:t>
+      </w:r>
+      <w:r>
+        <w:rPr>
+          <w:rFonts w:ascii="Times New Roman" w:eastAsia="Times New Roman" w:hAnsi="Times New Roman" w:cs="Times New Roman"/>
+          <w:sz w:val="24"/>
+          <w:szCs w:val="24"/>
+        </w:rPr>
+        <w:t>Saibersys</w:t>
+      </w:r>
+      <w:r>
+        <w:rPr>
+          <w:rFonts w:ascii="Times New Roman" w:eastAsia="Times New Roman" w:hAnsi="Times New Roman" w:cs="Times New Roman"/>
+          <w:sz w:val="24"/>
+          <w:szCs w:val="24"/>
+        </w:rPr>
+        <w:t>ID</w:t>
+      </w:r>
+      <w:r>
+        <w:rPr>
+          <w:rFonts w:ascii="Times New Roman" w:eastAsia="Times New Roman" w:hAnsi="Times New Roman" w:cs="Times New Roman"/>
+          <w:sz w:val="24"/>
+          <w:szCs w:val="24"/>
+        </w:rPr>
+        <w:t>)</w:t>
+      </w:r>
+    </w:p>
+    <w:p>
+      <w:pPr>
+        <w:rPr>
+          <w:rFonts w:ascii="Times New Roman" w:eastAsia="Times New Roman" w:hAnsi="Times New Roman" w:cs="Times New Roman"/>
+          <w:sz w:val="24"/>
+          <w:szCs w:val="24"/>
+        </w:rPr>
+      </w:pPr>
+      <w:r>
+        <w:rPr>
+          <w:rFonts w:ascii="Times New Roman" w:eastAsia="Times New Roman" w:hAnsi="Times New Roman" w:cs="Times New Roman"/>
+          <w:sz w:val="24"/>
+          <w:szCs w:val="24"/>
+        </w:rPr>
+        <w:t>);</w:t>
+      </w:r>
+    </w:p>
+    <w:p>
+      <w:pPr>
+        <w:rPr>
+          <w:rFonts w:ascii="Times New Roman" w:eastAsia="Times New Roman" w:hAnsi="Times New Roman" w:cs="Times New Roman"/>
+          <w:b/>
+          <w:sz w:val="24"/>
+          <w:szCs w:val="24"/>
+        </w:rPr>
+      </w:pPr>
+    </w:p>
+    <w:p>
+      <w:pPr>
+        <w:rPr>
+          <w:rFonts w:ascii="Times New Roman" w:eastAsia="Times New Roman" w:hAnsi="Times New Roman" w:cs="Times New Roman"/>
+          <w:b/>
+          <w:sz w:val="24"/>
+          <w:szCs w:val="24"/>
+        </w:rPr>
+      </w:pPr>
+      <w:r>
+        <w:rPr>
+          <w:rFonts w:ascii="Times New Roman" w:eastAsia="Times New Roman" w:hAnsi="Times New Roman" w:cs="Times New Roman"/>
+          <w:b/>
+          <w:sz w:val="24"/>
+          <w:szCs w:val="24"/>
+        </w:rPr>
         <w:lastRenderedPageBreak/>
-        <w:t>Oracle/SQL Server/Ms Access:</w:t>
-      </w:r>
-    </w:p>
-    <w:p>
-      <w:pPr>
-        <w:rPr>
-          <w:rFonts w:ascii="Times New Roman" w:eastAsia="Times New Roman" w:hAnsi="Times New Roman" w:cs="Times New Roman"/>
-          <w:sz w:val="24"/>
-          <w:szCs w:val="24"/>
-        </w:rPr>
-      </w:pPr>
-      <w:r>
-        <w:rPr>
-          <w:rFonts w:ascii="Times New Roman" w:eastAsia="Times New Roman" w:hAnsi="Times New Roman" w:cs="Times New Roman"/>
-          <w:sz w:val="24"/>
-          <w:szCs w:val="24"/>
-        </w:rPr>
-        <w:t>CREATE TABLE SaibersysTeam</w:t>
-      </w:r>
-      <w:r>
-        <w:rPr>
-          <w:rFonts w:ascii="Times New Roman" w:eastAsia="Times New Roman" w:hAnsi="Times New Roman" w:cs="Times New Roman"/>
-          <w:sz w:val="24"/>
-          <w:szCs w:val="24"/>
-        </w:rPr>
-        <w:t xml:space="preserve"> (</w:t>
-      </w:r>
-    </w:p>
-    <w:p>
-      <w:pPr>
-        <w:rPr>
-          <w:rFonts w:ascii="Times New Roman" w:eastAsia="Times New Roman" w:hAnsi="Times New Roman" w:cs="Times New Roman"/>
-          <w:sz w:val="24"/>
-          <w:szCs w:val="24"/>
-        </w:rPr>
-      </w:pPr>
-      <w:r>
-        <w:rPr>
-          <w:rFonts w:ascii="Times New Roman" w:eastAsia="Times New Roman" w:hAnsi="Times New Roman" w:cs="Times New Roman"/>
-          <w:sz w:val="24"/>
-          <w:szCs w:val="24"/>
-        </w:rPr>
-        <w:t xml:space="preserve">    </w:t>
-      </w:r>
-      <w:r>
-        <w:rPr>
-          <w:rFonts w:ascii="Times New Roman" w:eastAsia="Times New Roman" w:hAnsi="Times New Roman" w:cs="Times New Roman"/>
-          <w:sz w:val="24"/>
-          <w:szCs w:val="24"/>
-        </w:rPr>
-        <w:t>Saibersys</w:t>
-      </w:r>
-      <w:r>
-        <w:rPr>
-          <w:rFonts w:ascii="Times New Roman" w:eastAsia="Times New Roman" w:hAnsi="Times New Roman" w:cs="Times New Roman"/>
-          <w:sz w:val="24"/>
-          <w:szCs w:val="24"/>
-        </w:rPr>
-        <w:t>ID int NOT NULL PRIMARY KEY,</w:t>
-      </w:r>
-    </w:p>
-    <w:p>
-      <w:pPr>
-        <w:rPr>
-          <w:rFonts w:ascii="Times New Roman" w:eastAsia="Times New Roman" w:hAnsi="Times New Roman" w:cs="Times New Roman"/>
-          <w:sz w:val="24"/>
-          <w:szCs w:val="24"/>
-        </w:rPr>
-      </w:pPr>
-      <w:r>
-        <w:rPr>
-          <w:rFonts w:ascii="Times New Roman" w:eastAsia="Times New Roman" w:hAnsi="Times New Roman" w:cs="Times New Roman"/>
-          <w:sz w:val="24"/>
-          <w:szCs w:val="24"/>
-        </w:rPr>
-        <w:t xml:space="preserve">    LastName varchar(255) NOT NULL,</w:t>
-      </w:r>
-    </w:p>
-    <w:p>
-      <w:pPr>
-        <w:rPr>
-          <w:rFonts w:ascii="Times New Roman" w:eastAsia="Times New Roman" w:hAnsi="Times New Roman" w:cs="Times New Roman"/>
-          <w:sz w:val="24"/>
-          <w:szCs w:val="24"/>
-        </w:rPr>
-      </w:pPr>
-      <w:r>
-        <w:rPr>
-          <w:rFonts w:ascii="Times New Roman" w:eastAsia="Times New Roman" w:hAnsi="Times New Roman" w:cs="Times New Roman"/>
-          <w:sz w:val="24"/>
-          <w:szCs w:val="24"/>
-        </w:rPr>
-        <w:t xml:space="preserve">    FirstName varchar(255),</w:t>
-      </w:r>
-    </w:p>
-    <w:p>
-      <w:pPr>
-        <w:rPr>
-          <w:rFonts w:ascii="Times New Roman" w:eastAsia="Times New Roman" w:hAnsi="Times New Roman" w:cs="Times New Roman"/>
-          <w:sz w:val="24"/>
-          <w:szCs w:val="24"/>
-        </w:rPr>
-      </w:pPr>
-      <w:r>
-        <w:rPr>
-          <w:rFonts w:ascii="Times New Roman" w:eastAsia="Times New Roman" w:hAnsi="Times New Roman" w:cs="Times New Roman"/>
-          <w:sz w:val="24"/>
-          <w:szCs w:val="24"/>
-        </w:rPr>
-        <w:t xml:space="preserve">    </w:t>
-      </w:r>
-      <w:r>
-        <w:rPr>
-          <w:rFonts w:ascii="Times New Roman" w:eastAsia="Times New Roman" w:hAnsi="Times New Roman" w:cs="Times New Roman"/>
-          <w:sz w:val="24"/>
-          <w:szCs w:val="24"/>
-        </w:rPr>
-        <w:t>);</w:t>
-      </w:r>
-    </w:p>
-    <w:p>
-      <w:pPr>
-        <w:rPr>
-          <w:rFonts w:ascii="Times New Roman" w:eastAsia="Times New Roman" w:hAnsi="Times New Roman" w:cs="Times New Roman"/>
-          <w:b/>
-          <w:sz w:val="24"/>
-          <w:szCs w:val="24"/>
-        </w:rPr>
-      </w:pPr>
-      <w:r>
-        <w:rPr>
-          <w:rFonts w:ascii="Times New Roman" w:eastAsia="Times New Roman" w:hAnsi="Times New Roman" w:cs="Times New Roman"/>
-          <w:b/>
-          <w:sz w:val="24"/>
-          <w:szCs w:val="24"/>
-        </w:rPr>
-        <w:br/>
-      </w:r>
-      <w:r>
-        <w:rPr>
-          <w:rFonts w:ascii="Times New Roman" w:eastAsia="Times New Roman" w:hAnsi="Times New Roman" w:cs="Times New Roman"/>
-          <w:b/>
-          <w:sz w:val="24"/>
-          <w:szCs w:val="24"/>
-        </w:rPr>
-        <w:t>13.</w:t>
-      </w:r>
-      <w:r>
-        <w:rPr>
-          <w:rFonts w:ascii="Times New Roman" w:eastAsia="Times New Roman" w:hAnsi="Times New Roman" w:cs="Times New Roman"/>
-          <w:b/>
-          <w:sz w:val="24"/>
-          <w:szCs w:val="24"/>
-        </w:rPr>
-        <w:t>Example for Foreign key</w:t>
-      </w:r>
-    </w:p>
-    <w:p>
-      <w:pPr>
-        <w:rPr>
-          <w:rFonts w:ascii="Times New Roman" w:eastAsia="Times New Roman" w:hAnsi="Times New Roman" w:cs="Times New Roman"/>
-          <w:sz w:val="24"/>
-          <w:szCs w:val="24"/>
-        </w:rPr>
-      </w:pPr>
-      <w:r>
-        <w:rPr>
-          <w:rFonts w:ascii="Times New Roman" w:eastAsia="Times New Roman" w:hAnsi="Times New Roman" w:cs="Times New Roman"/>
-          <w:sz w:val="24"/>
-          <w:szCs w:val="24"/>
-        </w:rPr>
-        <w:t>A FOREIGN KEY is a key us</w:t>
-      </w:r>
-      <w:r>
-        <w:rPr>
-          <w:rFonts w:ascii="Times New Roman" w:eastAsia="Times New Roman" w:hAnsi="Times New Roman" w:cs="Times New Roman"/>
-          <w:sz w:val="24"/>
-          <w:szCs w:val="24"/>
-        </w:rPr>
-        <w:t>ed to link two tables together. Foreign Key</w:t>
-      </w:r>
-      <w:r>
-        <w:rPr>
-          <w:rFonts w:ascii="Times New Roman" w:eastAsia="Times New Roman" w:hAnsi="Times New Roman" w:cs="Times New Roman"/>
-          <w:sz w:val="24"/>
-          <w:szCs w:val="24"/>
-        </w:rPr>
-        <w:t xml:space="preserve"> in a table points to a PRIMARY KEY in another table.</w:t>
-      </w:r>
-    </w:p>
-    <w:p>
-      <w:pPr>
-        <w:rPr>
-          <w:rFonts w:ascii="Times New Roman" w:eastAsia="Times New Roman" w:hAnsi="Times New Roman" w:cs="Times New Roman"/>
-          <w:b/>
-          <w:sz w:val="24"/>
-          <w:szCs w:val="24"/>
-        </w:rPr>
-      </w:pPr>
-      <w:r>
-        <w:rPr>
-          <w:rFonts w:ascii="Times New Roman" w:eastAsia="Times New Roman" w:hAnsi="Times New Roman" w:cs="Times New Roman"/>
-          <w:b/>
-          <w:sz w:val="24"/>
-          <w:szCs w:val="24"/>
-        </w:rPr>
-        <w:t>MySQL:</w:t>
-      </w:r>
-    </w:p>
-    <w:p>
-      <w:pPr>
-        <w:rPr>
-          <w:rFonts w:ascii="Times New Roman" w:eastAsia="Times New Roman" w:hAnsi="Times New Roman" w:cs="Times New Roman"/>
-          <w:sz w:val="24"/>
-          <w:szCs w:val="24"/>
-        </w:rPr>
-      </w:pPr>
-      <w:r>
-        <w:rPr>
-          <w:rFonts w:ascii="Times New Roman" w:eastAsia="Times New Roman" w:hAnsi="Times New Roman" w:cs="Times New Roman"/>
-          <w:sz w:val="24"/>
-          <w:szCs w:val="24"/>
-        </w:rPr>
-        <w:t>CREATE TABLE AmensysTeam</w:t>
-      </w:r>
-      <w:r>
-        <w:rPr>
-          <w:rFonts w:ascii="Times New Roman" w:eastAsia="Times New Roman" w:hAnsi="Times New Roman" w:cs="Times New Roman"/>
-          <w:sz w:val="24"/>
-          <w:szCs w:val="24"/>
-        </w:rPr>
-        <w:t xml:space="preserve"> (</w:t>
-      </w:r>
-    </w:p>
-    <w:p>
-      <w:pPr>
-        <w:rPr>
-          <w:rFonts w:ascii="Times New Roman" w:eastAsia="Times New Roman" w:hAnsi="Times New Roman" w:cs="Times New Roman"/>
-          <w:sz w:val="24"/>
-          <w:szCs w:val="24"/>
-        </w:rPr>
-      </w:pPr>
-      <w:r>
-        <w:rPr>
-          <w:rFonts w:ascii="Times New Roman" w:eastAsia="Times New Roman" w:hAnsi="Times New Roman" w:cs="Times New Roman"/>
-          <w:sz w:val="24"/>
-          <w:szCs w:val="24"/>
-        </w:rPr>
-        <w:t xml:space="preserve">    Amensys</w:t>
-      </w:r>
-      <w:r>
-        <w:rPr>
-          <w:rFonts w:ascii="Times New Roman" w:eastAsia="Times New Roman" w:hAnsi="Times New Roman" w:cs="Times New Roman"/>
-          <w:sz w:val="24"/>
-          <w:szCs w:val="24"/>
-        </w:rPr>
-        <w:t>ID int NOT NULL,</w:t>
-      </w:r>
-    </w:p>
-    <w:p>
-      <w:pPr>
-        <w:rPr>
-          <w:rFonts w:ascii="Times New Roman" w:eastAsia="Times New Roman" w:hAnsi="Times New Roman" w:cs="Times New Roman"/>
-          <w:sz w:val="24"/>
-          <w:szCs w:val="24"/>
-        </w:rPr>
-      </w:pPr>
-      <w:r>
-        <w:rPr>
-          <w:rFonts w:ascii="Times New Roman" w:eastAsia="Times New Roman" w:hAnsi="Times New Roman" w:cs="Times New Roman"/>
-          <w:sz w:val="24"/>
-          <w:szCs w:val="24"/>
-        </w:rPr>
-        <w:t xml:space="preserve">    Amensys</w:t>
-      </w:r>
-      <w:r>
-        <w:rPr>
-          <w:rFonts w:ascii="Times New Roman" w:eastAsia="Times New Roman" w:hAnsi="Times New Roman" w:cs="Times New Roman"/>
-          <w:sz w:val="24"/>
-          <w:szCs w:val="24"/>
-        </w:rPr>
-        <w:t>Number int NOT NULL,</w:t>
-      </w:r>
-    </w:p>
-    <w:p>
-      <w:pPr>
-        <w:rPr>
-          <w:rFonts w:ascii="Times New Roman" w:eastAsia="Times New Roman" w:hAnsi="Times New Roman" w:cs="Times New Roman"/>
-          <w:sz w:val="24"/>
-          <w:szCs w:val="24"/>
-        </w:rPr>
-      </w:pPr>
-      <w:r>
-        <w:rPr>
-          <w:rFonts w:ascii="Times New Roman" w:eastAsia="Times New Roman" w:hAnsi="Times New Roman" w:cs="Times New Roman"/>
-          <w:sz w:val="24"/>
-          <w:szCs w:val="24"/>
-        </w:rPr>
-        <w:t xml:space="preserve">    Saibersys</w:t>
-      </w:r>
-      <w:r>
-        <w:rPr>
-          <w:rFonts w:ascii="Times New Roman" w:eastAsia="Times New Roman" w:hAnsi="Times New Roman" w:cs="Times New Roman"/>
-          <w:sz w:val="24"/>
-          <w:szCs w:val="24"/>
-        </w:rPr>
-        <w:t>ID int,</w:t>
-      </w:r>
-    </w:p>
-    <w:p>
-      <w:pPr>
-        <w:rPr>
-          <w:rFonts w:ascii="Times New Roman" w:eastAsia="Times New Roman" w:hAnsi="Times New Roman" w:cs="Times New Roman"/>
-          <w:sz w:val="24"/>
-          <w:szCs w:val="24"/>
-        </w:rPr>
-      </w:pPr>
-      <w:r>
-        <w:rPr>
-          <w:rFonts w:ascii="Times New Roman" w:eastAsia="Times New Roman" w:hAnsi="Times New Roman" w:cs="Times New Roman"/>
-          <w:sz w:val="24"/>
-          <w:szCs w:val="24"/>
-        </w:rPr>
-        <w:t xml:space="preserve">    PRIMARY KEY </w:t>
-      </w:r>
-      <w:r>
-        <w:rPr>
-          <w:rFonts w:ascii="Times New Roman" w:eastAsia="Times New Roman" w:hAnsi="Times New Roman" w:cs="Times New Roman"/>
-          <w:sz w:val="24"/>
-          <w:szCs w:val="24"/>
-        </w:rPr>
-        <w:t>(Amensys</w:t>
-      </w:r>
-      <w:r>
-        <w:rPr>
-          <w:rFonts w:ascii="Times New Roman" w:eastAsia="Times New Roman" w:hAnsi="Times New Roman" w:cs="Times New Roman"/>
-          <w:sz w:val="24"/>
-          <w:szCs w:val="24"/>
-        </w:rPr>
-        <w:t>ID),</w:t>
-      </w:r>
-    </w:p>
-    <w:p>
-      <w:pPr>
-        <w:rPr>
-          <w:rFonts w:ascii="Times New Roman" w:eastAsia="Times New Roman" w:hAnsi="Times New Roman" w:cs="Times New Roman"/>
-          <w:sz w:val="24"/>
-          <w:szCs w:val="24"/>
-        </w:rPr>
-      </w:pPr>
-      <w:r>
-        <w:rPr>
-          <w:rFonts w:ascii="Times New Roman" w:eastAsia="Times New Roman" w:hAnsi="Times New Roman" w:cs="Times New Roman"/>
-          <w:sz w:val="24"/>
-          <w:szCs w:val="24"/>
-        </w:rPr>
-        <w:t xml:space="preserve">    FOREIGN KEY (SaibersysID) REFERENCES SaibersysTeam(Saibersys</w:t>
-      </w:r>
-      <w:r>
-        <w:rPr>
-          <w:rFonts w:ascii="Times New Roman" w:eastAsia="Times New Roman" w:hAnsi="Times New Roman" w:cs="Times New Roman"/>
-          <w:sz w:val="24"/>
-          <w:szCs w:val="24"/>
-        </w:rPr>
-        <w:t>ID)</w:t>
-      </w:r>
-    </w:p>
-    <w:p>
-      <w:pPr>
-        <w:rPr>
-          <w:rFonts w:ascii="Times New Roman" w:eastAsia="Times New Roman" w:hAnsi="Times New Roman" w:cs="Times New Roman"/>
-          <w:sz w:val="24"/>
-          <w:szCs w:val="24"/>
-        </w:rPr>
-      </w:pPr>
-      <w:r>
-        <w:rPr>
-          <w:rFonts w:ascii="Times New Roman" w:eastAsia="Times New Roman" w:hAnsi="Times New Roman" w:cs="Times New Roman"/>
-          <w:sz w:val="24"/>
-          <w:szCs w:val="24"/>
-        </w:rPr>
-        <w:t>);</w:t>
-      </w:r>
-    </w:p>
-    <w:p>
-      <w:pPr>
-        <w:rPr>
-          <w:rFonts w:ascii="Times New Roman" w:eastAsia="Times New Roman" w:hAnsi="Times New Roman" w:cs="Times New Roman"/>
-          <w:b/>
-          <w:sz w:val="24"/>
-          <w:szCs w:val="24"/>
-        </w:rPr>
-      </w:pPr>
-      <w:r>
-        <w:rPr>
-          <w:rFonts w:ascii="Times New Roman" w:eastAsia="Times New Roman" w:hAnsi="Times New Roman" w:cs="Times New Roman"/>
-          <w:b/>
-          <w:sz w:val="24"/>
-          <w:szCs w:val="24"/>
-        </w:rPr>
-        <w:t>Oracle/SQL Server/Ms Access:</w:t>
-      </w:r>
-    </w:p>
-    <w:p>
-      <w:pPr>
-        <w:rPr>
-          <w:rFonts w:ascii="Times New Roman" w:eastAsia="Times New Roman" w:hAnsi="Times New Roman" w:cs="Times New Roman"/>
-          <w:sz w:val="24"/>
-          <w:szCs w:val="24"/>
-        </w:rPr>
-      </w:pPr>
-      <w:r>
-        <w:rPr>
-          <w:rFonts w:ascii="Times New Roman" w:eastAsia="Times New Roman" w:hAnsi="Times New Roman" w:cs="Times New Roman"/>
-          <w:sz w:val="24"/>
-          <w:szCs w:val="24"/>
-        </w:rPr>
-        <w:t xml:space="preserve">CREATE TABLE </w:t>
-      </w:r>
-      <w:r>
-        <w:rPr>
-          <w:rFonts w:ascii="Times New Roman" w:eastAsia="Times New Roman" w:hAnsi="Times New Roman" w:cs="Times New Roman"/>
-          <w:sz w:val="24"/>
-          <w:szCs w:val="24"/>
-        </w:rPr>
-        <w:t>AmensysTeam</w:t>
-      </w:r>
-      <w:r>
-        <w:rPr>
-          <w:rFonts w:ascii="Times New Roman" w:eastAsia="Times New Roman" w:hAnsi="Times New Roman" w:cs="Times New Roman"/>
-          <w:sz w:val="24"/>
-          <w:szCs w:val="24"/>
-        </w:rPr>
-        <w:t xml:space="preserve"> </w:t>
-      </w:r>
-      <w:r>
-        <w:rPr>
-          <w:rFonts w:ascii="Times New Roman" w:eastAsia="Times New Roman" w:hAnsi="Times New Roman" w:cs="Times New Roman"/>
-          <w:sz w:val="24"/>
-          <w:szCs w:val="24"/>
-        </w:rPr>
-        <w:t>(</w:t>
-      </w:r>
-    </w:p>
-    <w:p>
-      <w:pPr>
-        <w:rPr>
-          <w:rFonts w:ascii="Times New Roman" w:eastAsia="Times New Roman" w:hAnsi="Times New Roman" w:cs="Times New Roman"/>
-          <w:sz w:val="24"/>
-          <w:szCs w:val="24"/>
-        </w:rPr>
-      </w:pPr>
-      <w:r>
-        <w:rPr>
-          <w:rFonts w:ascii="Times New Roman" w:eastAsia="Times New Roman" w:hAnsi="Times New Roman" w:cs="Times New Roman"/>
-          <w:sz w:val="24"/>
-          <w:szCs w:val="24"/>
-        </w:rPr>
-        <w:t xml:space="preserve">    </w:t>
-      </w:r>
-      <w:r>
-        <w:rPr>
-          <w:rFonts w:ascii="Times New Roman" w:eastAsia="Times New Roman" w:hAnsi="Times New Roman" w:cs="Times New Roman"/>
-          <w:sz w:val="24"/>
-          <w:szCs w:val="24"/>
-        </w:rPr>
-        <w:t>Amensys</w:t>
-      </w:r>
-      <w:r>
-        <w:rPr>
-          <w:rFonts w:ascii="Times New Roman" w:eastAsia="Times New Roman" w:hAnsi="Times New Roman" w:cs="Times New Roman"/>
-          <w:sz w:val="24"/>
-          <w:szCs w:val="24"/>
-        </w:rPr>
-        <w:t xml:space="preserve">ID </w:t>
-      </w:r>
-      <w:r>
-        <w:rPr>
-          <w:rFonts w:ascii="Times New Roman" w:eastAsia="Times New Roman" w:hAnsi="Times New Roman" w:cs="Times New Roman"/>
-          <w:sz w:val="24"/>
-          <w:szCs w:val="24"/>
-        </w:rPr>
-        <w:t>int NOT NULL PRIMARY KEY,</w:t>
-      </w:r>
-    </w:p>
-    <w:p>
-      <w:pPr>
-        <w:rPr>
-          <w:rFonts w:ascii="Times New Roman" w:eastAsia="Times New Roman" w:hAnsi="Times New Roman" w:cs="Times New Roman"/>
-          <w:sz w:val="24"/>
-          <w:szCs w:val="24"/>
-        </w:rPr>
-      </w:pPr>
-      <w:r>
-        <w:rPr>
-          <w:rFonts w:ascii="Times New Roman" w:eastAsia="Times New Roman" w:hAnsi="Times New Roman" w:cs="Times New Roman"/>
-          <w:sz w:val="24"/>
-          <w:szCs w:val="24"/>
-        </w:rPr>
-        <w:t xml:space="preserve">    </w:t>
-      </w:r>
-      <w:r>
-        <w:rPr>
-          <w:rFonts w:ascii="Times New Roman" w:eastAsia="Times New Roman" w:hAnsi="Times New Roman" w:cs="Times New Roman"/>
-          <w:sz w:val="24"/>
-          <w:szCs w:val="24"/>
-        </w:rPr>
-        <w:t>Amensys</w:t>
-      </w:r>
-      <w:r>
-        <w:rPr>
-          <w:rFonts w:ascii="Times New Roman" w:eastAsia="Times New Roman" w:hAnsi="Times New Roman" w:cs="Times New Roman"/>
-          <w:sz w:val="24"/>
-          <w:szCs w:val="24"/>
-        </w:rPr>
-        <w:t xml:space="preserve">Number </w:t>
-      </w:r>
-      <w:r>
-        <w:rPr>
-          <w:rFonts w:ascii="Times New Roman" w:eastAsia="Times New Roman" w:hAnsi="Times New Roman" w:cs="Times New Roman"/>
-          <w:sz w:val="24"/>
-          <w:szCs w:val="24"/>
-        </w:rPr>
-        <w:t>int NOT NULL,</w:t>
-      </w:r>
-    </w:p>
-    <w:p>
-      <w:pPr>
-        <w:rPr>
-          <w:rFonts w:ascii="Times New Roman" w:eastAsia="Times New Roman" w:hAnsi="Times New Roman" w:cs="Times New Roman"/>
-          <w:sz w:val="24"/>
-          <w:szCs w:val="24"/>
-        </w:rPr>
-      </w:pPr>
-      <w:r>
-        <w:rPr>
-          <w:rFonts w:ascii="Times New Roman" w:eastAsia="Times New Roman" w:hAnsi="Times New Roman" w:cs="Times New Roman"/>
-          <w:sz w:val="24"/>
-          <w:szCs w:val="24"/>
-        </w:rPr>
-        <w:t xml:space="preserve">    </w:t>
-      </w:r>
-      <w:r>
-        <w:rPr>
-          <w:rFonts w:ascii="Times New Roman" w:eastAsia="Times New Roman" w:hAnsi="Times New Roman" w:cs="Times New Roman"/>
-          <w:sz w:val="24"/>
-          <w:szCs w:val="24"/>
-        </w:rPr>
-        <w:t>Saibersys</w:t>
-      </w:r>
-      <w:r>
-        <w:rPr>
-          <w:rFonts w:ascii="Times New Roman" w:eastAsia="Times New Roman" w:hAnsi="Times New Roman" w:cs="Times New Roman"/>
-          <w:sz w:val="24"/>
-          <w:szCs w:val="24"/>
-        </w:rPr>
-        <w:t xml:space="preserve">ID </w:t>
-      </w:r>
-      <w:r>
-        <w:rPr>
-          <w:rFonts w:ascii="Times New Roman" w:eastAsia="Times New Roman" w:hAnsi="Times New Roman" w:cs="Times New Roman"/>
-          <w:sz w:val="24"/>
-          <w:szCs w:val="24"/>
-        </w:rPr>
-        <w:t xml:space="preserve">int FOREIGN KEY REFERENCES </w:t>
-      </w:r>
-      <w:r>
-        <w:rPr>
-          <w:rFonts w:ascii="Times New Roman" w:eastAsia="Times New Roman" w:hAnsi="Times New Roman" w:cs="Times New Roman"/>
-          <w:sz w:val="24"/>
-          <w:szCs w:val="24"/>
-        </w:rPr>
-        <w:t>SaibersysTeam</w:t>
-      </w:r>
-      <w:r>
-        <w:rPr>
-          <w:rFonts w:ascii="Times New Roman" w:eastAsia="Times New Roman" w:hAnsi="Times New Roman" w:cs="Times New Roman"/>
-          <w:sz w:val="24"/>
-          <w:szCs w:val="24"/>
-        </w:rPr>
-        <w:t xml:space="preserve"> </w:t>
-      </w:r>
-      <w:r>
-        <w:rPr>
-          <w:rFonts w:ascii="Times New Roman" w:eastAsia="Times New Roman" w:hAnsi="Times New Roman" w:cs="Times New Roman"/>
-          <w:sz w:val="24"/>
-          <w:szCs w:val="24"/>
-        </w:rPr>
-        <w:t>(</w:t>
-      </w:r>
-      <w:r>
-        <w:rPr>
-          <w:rFonts w:ascii="Times New Roman" w:eastAsia="Times New Roman" w:hAnsi="Times New Roman" w:cs="Times New Roman"/>
-          <w:sz w:val="24"/>
-          <w:szCs w:val="24"/>
-        </w:rPr>
-        <w:t>Saibersys</w:t>
-      </w:r>
-      <w:r>
-        <w:rPr>
-          <w:rFonts w:ascii="Times New Roman" w:eastAsia="Times New Roman" w:hAnsi="Times New Roman" w:cs="Times New Roman"/>
-          <w:sz w:val="24"/>
-          <w:szCs w:val="24"/>
-        </w:rPr>
-        <w:t>ID</w:t>
-      </w:r>
-      <w:r>
-        <w:rPr>
-          <w:rFonts w:ascii="Times New Roman" w:eastAsia="Times New Roman" w:hAnsi="Times New Roman" w:cs="Times New Roman"/>
-          <w:sz w:val="24"/>
-          <w:szCs w:val="24"/>
-        </w:rPr>
-        <w:t>)</w:t>
-      </w:r>
-    </w:p>
-    <w:p>
-      <w:pPr>
-        <w:rPr>
-          <w:rFonts w:ascii="Times New Roman" w:eastAsia="Times New Roman" w:hAnsi="Times New Roman" w:cs="Times New Roman"/>
-          <w:sz w:val="24"/>
-          <w:szCs w:val="24"/>
-        </w:rPr>
-      </w:pPr>
-      <w:r>
-        <w:rPr>
-          <w:rFonts w:ascii="Times New Roman" w:eastAsia="Times New Roman" w:hAnsi="Times New Roman" w:cs="Times New Roman"/>
-          <w:sz w:val="24"/>
-          <w:szCs w:val="24"/>
-        </w:rPr>
-        <w:t>);</w:t>
-      </w:r>
-    </w:p>
-    <w:p>
-      <w:pPr>
-        <w:rPr>
-          <w:rFonts w:ascii="Times New Roman" w:eastAsia="Times New Roman" w:hAnsi="Times New Roman" w:cs="Times New Roman"/>
-          <w:b/>
-          <w:sz w:val="24"/>
-          <w:szCs w:val="24"/>
-        </w:rPr>
-      </w:pPr>
-      <w:r>
-        <w:rPr>
-          <w:rFonts w:ascii="Times New Roman" w:eastAsia="Times New Roman" w:hAnsi="Times New Roman" w:cs="Times New Roman"/>
-          <w:b/>
-          <w:sz w:val="24"/>
-          <w:szCs w:val="24"/>
-        </w:rPr>
-        <w:br/>
-      </w:r>
-      <w:r>
-        <w:rPr>
-          <w:rFonts w:ascii="Times New Roman" w:eastAsia="Times New Roman" w:hAnsi="Times New Roman" w:cs="Times New Roman"/>
-          <w:b/>
-          <w:sz w:val="24"/>
-          <w:szCs w:val="24"/>
-        </w:rPr>
         <w:t>14.</w:t>
       </w:r>
       <w:r>
@@ -14658,19 +14887,27 @@
       <w:pPr>
         <w:rPr>
           <w:rFonts w:ascii="Times New Roman" w:eastAsia="Times New Roman" w:hAnsi="Times New Roman" w:cs="Times New Roman"/>
-          <w:b/>
-          <w:sz w:val="24"/>
-          <w:szCs w:val="24"/>
-        </w:rPr>
-      </w:pPr>
-      <w:r>
-        <w:rPr>
-          <w:rFonts w:ascii="Times New Roman" w:eastAsia="Times New Roman" w:hAnsi="Times New Roman" w:cs="Times New Roman"/>
-          <w:b/>
-          <w:sz w:val="24"/>
-          <w:szCs w:val="24"/>
-        </w:rPr>
-        <w:lastRenderedPageBreak/>
+          <w:sz w:val="24"/>
+          <w:szCs w:val="24"/>
+        </w:rPr>
+      </w:pPr>
+    </w:p>
+    <w:p>
+      <w:pPr>
+        <w:rPr>
+          <w:rFonts w:ascii="Times New Roman" w:eastAsia="Times New Roman" w:hAnsi="Times New Roman" w:cs="Times New Roman"/>
+          <w:b/>
+          <w:sz w:val="24"/>
+          <w:szCs w:val="24"/>
+        </w:rPr>
+      </w:pPr>
+      <w:r>
+        <w:rPr>
+          <w:rFonts w:ascii="Times New Roman" w:eastAsia="Times New Roman" w:hAnsi="Times New Roman" w:cs="Times New Roman"/>
+          <w:b/>
+          <w:sz w:val="24"/>
+          <w:szCs w:val="24"/>
+        </w:rPr>
         <w:t>15. W</w:t>
       </w:r>
       <w:r>
@@ -15050,6 +15287,7 @@
           <w:sz w:val="24"/>
           <w:szCs w:val="24"/>
         </w:rPr>
+        <w:lastRenderedPageBreak/>
         <w:t>Functions in programming languages are subroutines used to encapsulate frequently performed logic. Any code that must perform the logic incorporated in a function can call the function r</w:t>
       </w:r>
       <w:r>
@@ -15294,34 +15532,13 @@
           <w:szCs w:val="24"/>
         </w:rPr>
       </w:pPr>
-    </w:p>
-    <w:p>
-      <w:pPr>
-        <w:rPr>
-          <w:rFonts w:ascii="Times New Roman" w:eastAsia="Times New Roman" w:hAnsi="Times New Roman" w:cs="Times New Roman"/>
-          <w:b/>
-          <w:sz w:val="24"/>
-          <w:szCs w:val="24"/>
-        </w:rPr>
-      </w:pPr>
-    </w:p>
-    <w:p>
-      <w:pPr>
-        <w:rPr>
-          <w:rFonts w:ascii="Times New Roman" w:eastAsia="Times New Roman" w:hAnsi="Times New Roman" w:cs="Times New Roman"/>
-          <w:b/>
-          <w:sz w:val="24"/>
-          <w:szCs w:val="24"/>
-        </w:rPr>
-      </w:pPr>
-      <w:r>
-        <w:rPr>
-          <w:rFonts w:ascii="Times New Roman" w:eastAsia="Times New Roman" w:hAnsi="Times New Roman" w:cs="Times New Roman"/>
-          <w:b/>
-          <w:sz w:val="24"/>
-          <w:szCs w:val="24"/>
-        </w:rPr>
-        <w:lastRenderedPageBreak/>
+      <w:r>
+        <w:rPr>
+          <w:rFonts w:ascii="Times New Roman" w:eastAsia="Times New Roman" w:hAnsi="Times New Roman" w:cs="Times New Roman"/>
+          <w:b/>
+          <w:sz w:val="24"/>
+          <w:szCs w:val="24"/>
+        </w:rPr>
         <w:t>Difference between StoredProcedures and User Defined Functions</w:t>
       </w:r>
     </w:p>
@@ -16444,13 +16661,24 @@
           <w:szCs w:val="24"/>
         </w:rPr>
       </w:pPr>
-      <w:r>
-        <w:rPr>
-          <w:rFonts w:ascii="Times New Roman" w:eastAsia="Times New Roman" w:hAnsi="Times New Roman" w:cs="Times New Roman"/>
-          <w:b/>
-          <w:sz w:val="24"/>
-          <w:szCs w:val="24"/>
-        </w:rPr>
+    </w:p>
+    <w:p>
+      <w:pPr>
+        <w:rPr>
+          <w:rFonts w:ascii="Times New Roman" w:eastAsia="Times New Roman" w:hAnsi="Times New Roman" w:cs="Times New Roman"/>
+          <w:b/>
+          <w:sz w:val="24"/>
+          <w:szCs w:val="24"/>
+        </w:rPr>
+      </w:pPr>
+      <w:r>
+        <w:rPr>
+          <w:rFonts w:ascii="Times New Roman" w:eastAsia="Times New Roman" w:hAnsi="Times New Roman" w:cs="Times New Roman"/>
+          <w:b/>
+          <w:sz w:val="24"/>
+          <w:szCs w:val="24"/>
+        </w:rPr>
+        <w:lastRenderedPageBreak/>
         <w:t xml:space="preserve">17. </w:t>
       </w:r>
       <w:r>
@@ -16705,7 +16933,6 @@
           <w:sz w:val="24"/>
           <w:szCs w:val="24"/>
         </w:rPr>
-        <w:lastRenderedPageBreak/>
         <w:t>INSERT 0 1</w:t>
       </w:r>
     </w:p>
@@ -17147,48 +17374,51 @@
     </w:p>
     <w:p>
       <w:pPr>
-        <w:rPr>
-          <w:rFonts w:ascii="Times New Roman" w:eastAsia="Times New Roman" w:hAnsi="Times New Roman" w:cs="Times New Roman"/>
-          <w:b/>
-          <w:sz w:val="24"/>
-          <w:szCs w:val="24"/>
-        </w:rPr>
-      </w:pPr>
-      <w:r>
-        <w:rPr>
-          <w:rFonts w:ascii="Times New Roman" w:eastAsia="Times New Roman" w:hAnsi="Times New Roman" w:cs="Times New Roman"/>
-          <w:b/>
-          <w:sz w:val="24"/>
-          <w:szCs w:val="24"/>
-        </w:rPr>
+        <w:pStyle w:val="ListParagraph"/>
+        <w:rPr>
+          <w:rFonts w:ascii="Times New Roman" w:eastAsia="Times New Roman" w:hAnsi="Times New Roman" w:cs="Times New Roman"/>
+          <w:sz w:val="24"/>
+          <w:szCs w:val="24"/>
+        </w:rPr>
+      </w:pPr>
+    </w:p>
+    <w:p>
+      <w:pPr>
+        <w:rPr>
+          <w:rFonts w:ascii="Times New Roman" w:eastAsia="Times New Roman" w:hAnsi="Times New Roman" w:cs="Times New Roman"/>
+          <w:b/>
+          <w:sz w:val="24"/>
+          <w:szCs w:val="24"/>
+        </w:rPr>
+      </w:pPr>
+      <w:r>
+        <w:rPr>
+          <w:rFonts w:ascii="Times New Roman" w:eastAsia="Times New Roman" w:hAnsi="Times New Roman" w:cs="Times New Roman"/>
+          <w:b/>
+          <w:sz w:val="24"/>
+          <w:szCs w:val="24"/>
+        </w:rPr>
+        <w:lastRenderedPageBreak/>
         <w:t>Index Organized Tables:</w:t>
       </w:r>
     </w:p>
     <w:p>
       <w:pPr>
-        <w:pStyle w:val="ListParagraph"/>
-        <w:ind w:left="1080"/>
-        <w:rPr>
-          <w:rFonts w:ascii="Times New Roman" w:eastAsia="Times New Roman" w:hAnsi="Times New Roman" w:cs="Times New Roman"/>
-          <w:sz w:val="24"/>
-          <w:szCs w:val="24"/>
-        </w:rPr>
-      </w:pPr>
-      <w:r>
-        <w:rPr>
-          <w:rFonts w:ascii="Times New Roman" w:eastAsia="Times New Roman" w:hAnsi="Times New Roman" w:cs="Times New Roman"/>
-          <w:sz w:val="24"/>
-          <w:szCs w:val="24"/>
-        </w:rPr>
-        <w:t xml:space="preserve">These </w:t>
-      </w:r>
-      <w:r>
-        <w:rPr>
-          <w:rFonts w:ascii="Times New Roman" w:eastAsia="Times New Roman" w:hAnsi="Times New Roman" w:cs="Times New Roman"/>
-          <w:sz w:val="24"/>
-          <w:szCs w:val="24"/>
-        </w:rPr>
-        <w:t>are simply indexes which contain data from all table columns, not just a few of them. This way, the default heap structure is no longer needed. This has both adva</w:t>
+        <w:rPr>
+          <w:rFonts w:ascii="Times New Roman" w:eastAsia="Times New Roman" w:hAnsi="Times New Roman" w:cs="Times New Roman"/>
+          <w:sz w:val="24"/>
+          <w:szCs w:val="24"/>
+        </w:rPr>
+      </w:pPr>
+      <w:bookmarkStart w:id="1" w:name="_GoBack"/>
+      <w:bookmarkEnd w:id="1"/>
+      <w:r>
+        <w:rPr>
+          <w:rFonts w:ascii="Times New Roman" w:eastAsia="Times New Roman" w:hAnsi="Times New Roman" w:cs="Times New Roman"/>
+          <w:sz w:val="24"/>
+          <w:szCs w:val="24"/>
+        </w:rPr>
+        <w:t>These are simply indexes which contain data from all table columns, not just a few of them. This way, the default heap structure is no longer needed. This has both adva</w:t>
       </w:r>
       <w:r>
         <w:rPr>
@@ -17389,44 +17619,323 @@
           <w:sz w:val="24"/>
           <w:szCs w:val="24"/>
         </w:rPr>
-        <w:t xml:space="preserve">ETL is commonly associated with Data Warehousing projects but there in reality any form of bulk data movement from a source to a target can be considered ETL. Large enterprises often have a need to move application data from one source to another for </w:t>
-      </w:r>
-      <w:r>
-        <w:rPr>
-          <w:rFonts w:ascii="Times New Roman" w:eastAsia="Times New Roman" w:hAnsi="Times New Roman" w:cs="Times New Roman"/>
+        <w:t>ETL is commonly associated with Data Warehousing projects but there in reality any form of bulk data movement from a source to a target can be considered ETL. Large enterprises often have a need to move application data from one source to another for data integration or data migration purposes. ETL testing is a data centric testing process to validate that the data has been tranformed and loaded into the target as expected.</w:t>
+      </w:r>
+    </w:p>
+    <w:p>
+      <w:pPr>
+        <w:rPr>
+          <w:rFonts w:ascii="Times New Roman" w:eastAsia="Times New Roman" w:hAnsi="Times New Roman" w:cs="Times New Roman"/>
+          <w:sz w:val="24"/>
+          <w:szCs w:val="24"/>
+        </w:rPr>
+      </w:pPr>
+    </w:p>
+    <w:p>
+      <w:pPr>
+        <w:rPr>
+          <w:rFonts w:ascii="Times New Roman" w:eastAsia="Times New Roman" w:hAnsi="Times New Roman" w:cs="Times New Roman"/>
+          <w:b/>
+          <w:sz w:val="24"/>
+          <w:szCs w:val="24"/>
+        </w:rPr>
+      </w:pPr>
+      <w:r>
+        <w:rPr>
+          <w:rFonts w:ascii="Times New Roman" w:eastAsia="Times New Roman" w:hAnsi="Times New Roman" w:cs="Times New Roman"/>
+          <w:b/>
+          <w:sz w:val="24"/>
+          <w:szCs w:val="24"/>
+        </w:rPr>
+        <w:t>Challenges in ETL Testing</w:t>
+      </w:r>
+      <w:r>
+        <w:rPr>
+          <w:rFonts w:ascii="Times New Roman" w:eastAsia="Times New Roman" w:hAnsi="Times New Roman" w:cs="Times New Roman"/>
+          <w:b/>
+          <w:sz w:val="24"/>
+          <w:szCs w:val="24"/>
+        </w:rPr>
+        <w:t>:</w:t>
+      </w:r>
+    </w:p>
+    <w:p>
+      <w:pPr>
+        <w:rPr>
+          <w:rFonts w:ascii="Times New Roman" w:eastAsia="Times New Roman" w:hAnsi="Times New Roman" w:cs="Times New Roman"/>
+          <w:sz w:val="24"/>
+          <w:szCs w:val="24"/>
+        </w:rPr>
+      </w:pPr>
+      <w:r>
+        <w:rPr>
+          <w:rFonts w:ascii="Times New Roman" w:eastAsia="Times New Roman" w:hAnsi="Times New Roman" w:cs="Times New Roman"/>
+          <w:sz w:val="24"/>
+          <w:szCs w:val="24"/>
+        </w:rPr>
+        <w:t xml:space="preserve">ETL Testing is different from application testing because it requires a data centric testing approach. Some of the challenges in ETL Testing are: </w:t>
+      </w:r>
+    </w:p>
+    <w:p>
+      <w:pPr>
+        <w:rPr>
+          <w:rFonts w:ascii="Times New Roman" w:eastAsia="Times New Roman" w:hAnsi="Times New Roman" w:cs="Times New Roman"/>
+          <w:sz w:val="24"/>
+          <w:szCs w:val="24"/>
+        </w:rPr>
+      </w:pPr>
+      <w:r>
+        <w:rPr>
+          <w:rFonts w:ascii="Times New Roman" w:eastAsia="Times New Roman" w:hAnsi="Times New Roman" w:cs="Times New Roman"/>
+          <w:sz w:val="24"/>
+          <w:szCs w:val="24"/>
+        </w:rPr>
+        <w:t xml:space="preserve">   - ETL Testing involves comparing of large volumes of data typically millions of records.</w:t>
+      </w:r>
+    </w:p>
+    <w:p>
+      <w:pPr>
+        <w:rPr>
+          <w:rFonts w:ascii="Times New Roman" w:eastAsia="Times New Roman" w:hAnsi="Times New Roman" w:cs="Times New Roman"/>
+          <w:sz w:val="24"/>
+          <w:szCs w:val="24"/>
+        </w:rPr>
+      </w:pPr>
+      <w:r>
+        <w:rPr>
+          <w:rFonts w:ascii="Times New Roman" w:eastAsia="Times New Roman" w:hAnsi="Times New Roman" w:cs="Times New Roman"/>
+          <w:sz w:val="24"/>
+          <w:szCs w:val="24"/>
+        </w:rPr>
+        <w:t xml:space="preserve">   - The data that needs to be tested is in heterogeneous data sources (eg. databases, flat files).</w:t>
+      </w:r>
+    </w:p>
+    <w:p>
+      <w:pPr>
+        <w:rPr>
+          <w:rFonts w:ascii="Times New Roman" w:eastAsia="Times New Roman" w:hAnsi="Times New Roman" w:cs="Times New Roman"/>
+          <w:sz w:val="24"/>
+          <w:szCs w:val="24"/>
+        </w:rPr>
+      </w:pPr>
+      <w:r>
+        <w:rPr>
+          <w:rFonts w:ascii="Times New Roman" w:eastAsia="Times New Roman" w:hAnsi="Times New Roman" w:cs="Times New Roman"/>
+          <w:sz w:val="24"/>
+          <w:szCs w:val="24"/>
+        </w:rPr>
+        <w:t xml:space="preserve">   - Data is often transformed which might require complex SQL queries for comparing </w:t>
+      </w:r>
+      <w:r>
+        <w:rPr>
+          <w:rFonts w:ascii="Times New Roman" w:eastAsia="Times New Roman" w:hAnsi="Times New Roman" w:cs="Times New Roman"/>
+          <w:sz w:val="24"/>
+          <w:szCs w:val="24"/>
+        </w:rPr>
+        <w:t>t</w:t>
+      </w:r>
+      <w:r>
+        <w:rPr>
+          <w:rFonts w:ascii="Times New Roman" w:eastAsia="Times New Roman" w:hAnsi="Times New Roman" w:cs="Times New Roman"/>
+          <w:sz w:val="24"/>
+          <w:szCs w:val="24"/>
+        </w:rPr>
+        <w:t>he data.</w:t>
+      </w:r>
+    </w:p>
+    <w:p>
+      <w:pPr>
+        <w:rPr>
+          <w:rFonts w:ascii="Times New Roman" w:eastAsia="Times New Roman" w:hAnsi="Times New Roman" w:cs="Times New Roman"/>
+          <w:sz w:val="24"/>
+          <w:szCs w:val="24"/>
+        </w:rPr>
+      </w:pPr>
+      <w:r>
+        <w:rPr>
+          <w:rFonts w:ascii="Times New Roman" w:eastAsia="Times New Roman" w:hAnsi="Times New Roman" w:cs="Times New Roman"/>
+          <w:sz w:val="24"/>
+          <w:szCs w:val="24"/>
+        </w:rPr>
+        <w:t xml:space="preserve">   - ETL testing is very much dependent on the availability of test data with different test scenarios.</w:t>
+      </w:r>
+    </w:p>
+    <w:p>
+      <w:pPr>
+        <w:rPr>
+          <w:rFonts w:ascii="Times New Roman" w:eastAsia="Times New Roman" w:hAnsi="Times New Roman" w:cs="Times New Roman"/>
+          <w:sz w:val="24"/>
+          <w:szCs w:val="24"/>
+        </w:rPr>
+      </w:pPr>
+    </w:p>
+    <w:p>
+      <w:pPr>
+        <w:rPr>
+          <w:rFonts w:ascii="Times New Roman" w:eastAsia="Times New Roman" w:hAnsi="Times New Roman" w:cs="Times New Roman"/>
+          <w:sz w:val="24"/>
+          <w:szCs w:val="24"/>
+        </w:rPr>
+      </w:pPr>
+      <w:r>
+        <w:rPr>
+          <w:rFonts w:ascii="Times New Roman" w:eastAsia="Times New Roman" w:hAnsi="Times New Roman" w:cs="Times New Roman"/>
+          <w:sz w:val="24"/>
+          <w:szCs w:val="24"/>
+        </w:rPr>
+        <w:t>Although there are slight variations in the type of tests that need to be executed for each project, below are the most common types of tests that need to be done for ETL Testing.</w:t>
+      </w:r>
+    </w:p>
+    <w:p>
+      <w:pPr>
+        <w:rPr>
+          <w:rFonts w:ascii="Times New Roman" w:eastAsia="Times New Roman" w:hAnsi="Times New Roman" w:cs="Times New Roman"/>
+          <w:sz w:val="24"/>
+          <w:szCs w:val="24"/>
+        </w:rPr>
+      </w:pPr>
+    </w:p>
+    <w:p>
+      <w:pPr>
+        <w:rPr>
+          <w:rFonts w:ascii="Times New Roman" w:eastAsia="Times New Roman" w:hAnsi="Times New Roman" w:cs="Times New Roman"/>
+          <w:sz w:val="24"/>
+          <w:szCs w:val="24"/>
+        </w:rPr>
+      </w:pPr>
+      <w:r>
+        <w:rPr>
+          <w:rFonts w:ascii="Times New Roman" w:eastAsia="Times New Roman" w:hAnsi="Times New Roman" w:cs="Times New Roman"/>
+          <w:b/>
+          <w:sz w:val="24"/>
+          <w:szCs w:val="24"/>
+        </w:rPr>
+        <w:t>METADATA TESTING</w:t>
+      </w:r>
+      <w:r>
+        <w:rPr>
+          <w:rFonts w:ascii="Times New Roman" w:eastAsia="Times New Roman" w:hAnsi="Times New Roman" w:cs="Times New Roman"/>
+          <w:b/>
+          <w:sz w:val="24"/>
+          <w:szCs w:val="24"/>
+        </w:rPr>
+        <w:t xml:space="preserve">: </w:t>
+      </w:r>
+      <w:r>
+        <w:rPr>
+          <w:rFonts w:ascii="Times New Roman" w:eastAsia="Times New Roman" w:hAnsi="Times New Roman" w:cs="Times New Roman"/>
+          <w:sz w:val="24"/>
+          <w:szCs w:val="24"/>
+        </w:rPr>
+        <w:t>The purpose of Metadata Testing is to verify that the table definitions conform to the data model and application design specifications.</w:t>
+      </w:r>
+    </w:p>
+    <w:p>
+      <w:pPr>
+        <w:rPr>
+          <w:rFonts w:ascii="Times New Roman" w:eastAsia="Times New Roman" w:hAnsi="Times New Roman" w:cs="Times New Roman"/>
+          <w:b/>
+          <w:sz w:val="24"/>
+          <w:szCs w:val="24"/>
+        </w:rPr>
+      </w:pPr>
+      <w:r>
+        <w:rPr>
+          <w:rFonts w:ascii="Times New Roman" w:eastAsia="Times New Roman" w:hAnsi="Times New Roman" w:cs="Times New Roman"/>
+          <w:b/>
+          <w:sz w:val="24"/>
+          <w:szCs w:val="24"/>
+        </w:rPr>
+        <w:t>Data Type Check</w:t>
+      </w:r>
+      <w:r>
+        <w:rPr>
+          <w:rFonts w:ascii="Times New Roman" w:eastAsia="Times New Roman" w:hAnsi="Times New Roman" w:cs="Times New Roman"/>
+          <w:b/>
+          <w:sz w:val="24"/>
+          <w:szCs w:val="24"/>
+        </w:rPr>
+        <w:t>:</w:t>
+      </w:r>
+    </w:p>
+    <w:p>
+      <w:pPr>
+        <w:rPr>
+          <w:rFonts w:ascii="Times New Roman" w:eastAsia="Times New Roman" w:hAnsi="Times New Roman" w:cs="Times New Roman"/>
+          <w:sz w:val="24"/>
+          <w:szCs w:val="24"/>
+        </w:rPr>
+      </w:pPr>
+      <w:r>
+        <w:rPr>
+          <w:rFonts w:ascii="Times New Roman" w:eastAsia="Times New Roman" w:hAnsi="Times New Roman" w:cs="Times New Roman"/>
+          <w:sz w:val="24"/>
+          <w:szCs w:val="24"/>
+        </w:rPr>
+        <w:t>Verify that the table and column data type definitions are as per the data model design</w:t>
+      </w:r>
+      <w:r>
+        <w:rPr>
+          <w:rFonts w:ascii="Times New Roman" w:eastAsia="Times New Roman" w:hAnsi="Times New Roman" w:cs="Times New Roman"/>
+          <w:b/>
+          <w:sz w:val="24"/>
+          <w:szCs w:val="24"/>
+        </w:rPr>
+        <w:t xml:space="preserve"> </w:t>
+      </w:r>
+      <w:r>
+        <w:rPr>
+          <w:rFonts w:ascii="Times New Roman" w:eastAsia="Times New Roman" w:hAnsi="Times New Roman" w:cs="Times New Roman"/>
+          <w:sz w:val="24"/>
+          <w:szCs w:val="24"/>
+        </w:rPr>
+        <w:t>specifications.</w:t>
+      </w:r>
+    </w:p>
+    <w:p>
+      <w:pPr>
+        <w:rPr>
+          <w:rFonts w:ascii="Times New Roman" w:eastAsia="Times New Roman" w:hAnsi="Times New Roman" w:cs="Times New Roman"/>
+          <w:sz w:val="24"/>
+          <w:szCs w:val="24"/>
+        </w:rPr>
+      </w:pPr>
+      <w:r>
+        <w:rPr>
+          <w:rFonts w:ascii="Times New Roman" w:eastAsia="Times New Roman" w:hAnsi="Times New Roman" w:cs="Times New Roman"/>
+          <w:sz w:val="24"/>
+          <w:szCs w:val="24"/>
+          <w:u w:val="single"/>
+        </w:rPr>
+        <w:t>Example</w:t>
+      </w:r>
+      <w:r>
+        <w:rPr>
+          <w:rFonts w:ascii="Times New Roman" w:eastAsia="Times New Roman" w:hAnsi="Times New Roman" w:cs="Times New Roman"/>
+          <w:sz w:val="24"/>
+          <w:szCs w:val="24"/>
+        </w:rPr>
+        <w:t>: Data Model column data type is NUMBER but the database column data type is STRING (or VARCHAR).</w:t>
+      </w:r>
+    </w:p>
+    <w:p>
+      <w:pPr>
+        <w:rPr>
+          <w:rFonts w:ascii="Times New Roman" w:eastAsia="Times New Roman" w:hAnsi="Times New Roman" w:cs="Times New Roman"/>
+          <w:b/>
+          <w:sz w:val="24"/>
+          <w:szCs w:val="24"/>
+        </w:rPr>
+      </w:pPr>
+      <w:r>
+        <w:rPr>
+          <w:rFonts w:ascii="Times New Roman" w:eastAsia="Times New Roman" w:hAnsi="Times New Roman" w:cs="Times New Roman"/>
+          <w:b/>
           <w:sz w:val="24"/>
           <w:szCs w:val="24"/>
         </w:rPr>
         <w:lastRenderedPageBreak/>
-        <w:t>data integration or data migration purposes. ETL testing is a data centric testing process to validate that the data has been tranformed and loaded into the target as expected.</w:t>
-      </w:r>
-    </w:p>
-    <w:p>
-      <w:pPr>
-        <w:rPr>
-          <w:rFonts w:ascii="Times New Roman" w:eastAsia="Times New Roman" w:hAnsi="Times New Roman" w:cs="Times New Roman"/>
-          <w:sz w:val="24"/>
-          <w:szCs w:val="24"/>
-        </w:rPr>
-      </w:pPr>
-    </w:p>
-    <w:p>
-      <w:pPr>
-        <w:rPr>
-          <w:rFonts w:ascii="Times New Roman" w:eastAsia="Times New Roman" w:hAnsi="Times New Roman" w:cs="Times New Roman"/>
-          <w:b/>
-          <w:sz w:val="24"/>
-          <w:szCs w:val="24"/>
-        </w:rPr>
-      </w:pPr>
-      <w:r>
-        <w:rPr>
-          <w:rFonts w:ascii="Times New Roman" w:eastAsia="Times New Roman" w:hAnsi="Times New Roman" w:cs="Times New Roman"/>
-          <w:b/>
-          <w:sz w:val="24"/>
-          <w:szCs w:val="24"/>
-        </w:rPr>
-        <w:t>Challenges in ETL Testing</w:t>
+        <w:t>Data Length Check</w:t>
       </w:r>
       <w:r>
         <w:rPr>
@@ -17444,188 +17953,69 @@
           <w:rFonts w:ascii="Times New Roman" w:eastAsia="Times New Roman" w:hAnsi="Times New Roman" w:cs="Times New Roman"/>
           <w:sz w:val="24"/>
           <w:szCs w:val="24"/>
-        </w:rPr>
-      </w:pPr>
-      <w:r>
-        <w:rPr>
-          <w:rFonts w:ascii="Times New Roman" w:eastAsia="Times New Roman" w:hAnsi="Times New Roman" w:cs="Times New Roman"/>
-          <w:sz w:val="24"/>
-          <w:szCs w:val="24"/>
-        </w:rPr>
-        <w:t xml:space="preserve">ETL Testing is different from application testing because it requires a data centric testing approach. Some of the challenges in ETL Testing are: </w:t>
-      </w:r>
-    </w:p>
-    <w:p>
-      <w:pPr>
-        <w:rPr>
-          <w:rFonts w:ascii="Times New Roman" w:eastAsia="Times New Roman" w:hAnsi="Times New Roman" w:cs="Times New Roman"/>
-          <w:sz w:val="24"/>
-          <w:szCs w:val="24"/>
-        </w:rPr>
-      </w:pPr>
-      <w:r>
-        <w:rPr>
-          <w:rFonts w:ascii="Times New Roman" w:eastAsia="Times New Roman" w:hAnsi="Times New Roman" w:cs="Times New Roman"/>
-          <w:sz w:val="24"/>
-          <w:szCs w:val="24"/>
-        </w:rPr>
-        <w:t xml:space="preserve">   - ETL Testing involves comparing of large volumes of data typically millions of records.</w:t>
-      </w:r>
-    </w:p>
-    <w:p>
-      <w:pPr>
-        <w:rPr>
-          <w:rFonts w:ascii="Times New Roman" w:eastAsia="Times New Roman" w:hAnsi="Times New Roman" w:cs="Times New Roman"/>
-          <w:sz w:val="24"/>
-          <w:szCs w:val="24"/>
-        </w:rPr>
-      </w:pPr>
-      <w:r>
-        <w:rPr>
-          <w:rFonts w:ascii="Times New Roman" w:eastAsia="Times New Roman" w:hAnsi="Times New Roman" w:cs="Times New Roman"/>
-          <w:sz w:val="24"/>
-          <w:szCs w:val="24"/>
-        </w:rPr>
-        <w:t xml:space="preserve">   - The data that needs to be tested is in heterogeneous data sources (eg. databases, flat files).</w:t>
-      </w:r>
-    </w:p>
-    <w:p>
-      <w:pPr>
-        <w:rPr>
-          <w:rFonts w:ascii="Times New Roman" w:eastAsia="Times New Roman" w:hAnsi="Times New Roman" w:cs="Times New Roman"/>
-          <w:sz w:val="24"/>
-          <w:szCs w:val="24"/>
-        </w:rPr>
-      </w:pPr>
-      <w:r>
-        <w:rPr>
-          <w:rFonts w:ascii="Times New Roman" w:eastAsia="Times New Roman" w:hAnsi="Times New Roman" w:cs="Times New Roman"/>
-          <w:sz w:val="24"/>
-          <w:szCs w:val="24"/>
-        </w:rPr>
-        <w:t xml:space="preserve">   - Data is often transformed which might require complex SQL queries for comparing </w:t>
-      </w:r>
-      <w:r>
-        <w:rPr>
-          <w:rFonts w:ascii="Times New Roman" w:eastAsia="Times New Roman" w:hAnsi="Times New Roman" w:cs="Times New Roman"/>
-          <w:sz w:val="24"/>
-          <w:szCs w:val="24"/>
-        </w:rPr>
-        <w:t>t</w:t>
-      </w:r>
-      <w:r>
-        <w:rPr>
-          <w:rFonts w:ascii="Times New Roman" w:eastAsia="Times New Roman" w:hAnsi="Times New Roman" w:cs="Times New Roman"/>
-          <w:sz w:val="24"/>
-          <w:szCs w:val="24"/>
-        </w:rPr>
-        <w:t>he data.</w:t>
-      </w:r>
-    </w:p>
-    <w:p>
-      <w:pPr>
-        <w:rPr>
-          <w:rFonts w:ascii="Times New Roman" w:eastAsia="Times New Roman" w:hAnsi="Times New Roman" w:cs="Times New Roman"/>
-          <w:sz w:val="24"/>
-          <w:szCs w:val="24"/>
-        </w:rPr>
-      </w:pPr>
-      <w:r>
-        <w:rPr>
-          <w:rFonts w:ascii="Times New Roman" w:eastAsia="Times New Roman" w:hAnsi="Times New Roman" w:cs="Times New Roman"/>
-          <w:sz w:val="24"/>
-          <w:szCs w:val="24"/>
-        </w:rPr>
-        <w:t xml:space="preserve">   - ETL testing is very much dependent on the availability of test data with different test scenarios.</w:t>
-      </w:r>
-    </w:p>
-    <w:p>
-      <w:pPr>
-        <w:rPr>
-          <w:rFonts w:ascii="Times New Roman" w:eastAsia="Times New Roman" w:hAnsi="Times New Roman" w:cs="Times New Roman"/>
-          <w:sz w:val="24"/>
-          <w:szCs w:val="24"/>
-        </w:rPr>
-      </w:pPr>
-    </w:p>
-    <w:p>
-      <w:pPr>
-        <w:rPr>
-          <w:rFonts w:ascii="Times New Roman" w:eastAsia="Times New Roman" w:hAnsi="Times New Roman" w:cs="Times New Roman"/>
-          <w:sz w:val="24"/>
-          <w:szCs w:val="24"/>
-        </w:rPr>
-      </w:pPr>
-      <w:r>
-        <w:rPr>
-          <w:rFonts w:ascii="Times New Roman" w:eastAsia="Times New Roman" w:hAnsi="Times New Roman" w:cs="Times New Roman"/>
-          <w:sz w:val="24"/>
-          <w:szCs w:val="24"/>
-        </w:rPr>
-        <w:t>Although there are slight variations in the type of tests that need to be executed for each project, below are the most common types of tests that need to be done for ETL Testing.</w:t>
-      </w:r>
-    </w:p>
-    <w:p>
-      <w:pPr>
-        <w:rPr>
-          <w:rFonts w:ascii="Times New Roman" w:eastAsia="Times New Roman" w:hAnsi="Times New Roman" w:cs="Times New Roman"/>
-          <w:sz w:val="24"/>
-          <w:szCs w:val="24"/>
-        </w:rPr>
-      </w:pPr>
-    </w:p>
-    <w:p>
-      <w:pPr>
-        <w:rPr>
-          <w:rFonts w:ascii="Times New Roman" w:eastAsia="Times New Roman" w:hAnsi="Times New Roman" w:cs="Times New Roman"/>
-          <w:sz w:val="24"/>
-          <w:szCs w:val="24"/>
-        </w:rPr>
-      </w:pPr>
-      <w:r>
-        <w:rPr>
-          <w:rFonts w:ascii="Times New Roman" w:eastAsia="Times New Roman" w:hAnsi="Times New Roman" w:cs="Times New Roman"/>
-          <w:b/>
-          <w:sz w:val="24"/>
-          <w:szCs w:val="24"/>
-        </w:rPr>
-        <w:t>METADATA TESTING</w:t>
-      </w:r>
-      <w:r>
-        <w:rPr>
-          <w:rFonts w:ascii="Times New Roman" w:eastAsia="Times New Roman" w:hAnsi="Times New Roman" w:cs="Times New Roman"/>
-          <w:b/>
-          <w:sz w:val="24"/>
-          <w:szCs w:val="24"/>
-        </w:rPr>
-        <w:t xml:space="preserve">: </w:t>
-      </w:r>
-      <w:r>
-        <w:rPr>
-          <w:rFonts w:ascii="Times New Roman" w:eastAsia="Times New Roman" w:hAnsi="Times New Roman" w:cs="Times New Roman"/>
-          <w:sz w:val="24"/>
-          <w:szCs w:val="24"/>
-        </w:rPr>
-        <w:t>The purpose of Metadata Testing is to verify that the table definitions conform to the data model and application design specifications.</w:t>
-      </w:r>
-    </w:p>
-    <w:p>
-      <w:pPr>
-        <w:rPr>
-          <w:rFonts w:ascii="Times New Roman" w:eastAsia="Times New Roman" w:hAnsi="Times New Roman" w:cs="Times New Roman"/>
-          <w:b/>
-          <w:sz w:val="24"/>
-          <w:szCs w:val="24"/>
-        </w:rPr>
-      </w:pPr>
-      <w:r>
-        <w:rPr>
-          <w:rFonts w:ascii="Times New Roman" w:eastAsia="Times New Roman" w:hAnsi="Times New Roman" w:cs="Times New Roman"/>
-          <w:b/>
-          <w:sz w:val="24"/>
-          <w:szCs w:val="24"/>
-        </w:rPr>
-        <w:t>Data Type Check</w:t>
+          <w:u w:val="single"/>
+        </w:rPr>
+      </w:pPr>
+      <w:r>
+        <w:rPr>
+          <w:rFonts w:ascii="Times New Roman" w:eastAsia="Times New Roman" w:hAnsi="Times New Roman" w:cs="Times New Roman"/>
+          <w:sz w:val="24"/>
+          <w:szCs w:val="24"/>
+        </w:rPr>
+        <w:t>Verify that the length of database columns are as per the data model design specifications.</w:t>
+      </w:r>
+    </w:p>
+    <w:p>
+      <w:pPr>
+        <w:rPr>
+          <w:rFonts w:ascii="Times New Roman" w:eastAsia="Times New Roman" w:hAnsi="Times New Roman" w:cs="Times New Roman"/>
+          <w:sz w:val="24"/>
+          <w:szCs w:val="24"/>
+        </w:rPr>
+      </w:pPr>
+      <w:r>
+        <w:rPr>
+          <w:rFonts w:ascii="Times New Roman" w:eastAsia="Times New Roman" w:hAnsi="Times New Roman" w:cs="Times New Roman"/>
+          <w:sz w:val="24"/>
+          <w:szCs w:val="24"/>
+          <w:u w:val="single"/>
+        </w:rPr>
+        <w:t>Example:</w:t>
+      </w:r>
+      <w:r>
+        <w:rPr>
+          <w:rFonts w:ascii="Times New Roman" w:eastAsia="Times New Roman" w:hAnsi="Times New Roman" w:cs="Times New Roman"/>
+          <w:sz w:val="24"/>
+          <w:szCs w:val="24"/>
+        </w:rPr>
+        <w:t xml:space="preserve"> </w:t>
+      </w:r>
+      <w:r>
+        <w:rPr>
+          <w:rFonts w:ascii="Times New Roman" w:eastAsia="Times New Roman" w:hAnsi="Times New Roman" w:cs="Times New Roman"/>
+          <w:sz w:val="24"/>
+          <w:szCs w:val="24"/>
+        </w:rPr>
+        <w:t>Example: Data Model specification for the 'first_name' column is of length 100 but the corresponding database table column is only 80 characters long.</w:t>
+      </w:r>
+    </w:p>
+    <w:p>
+      <w:pPr>
+        <w:rPr>
+          <w:rFonts w:ascii="Times New Roman" w:eastAsia="Times New Roman" w:hAnsi="Times New Roman" w:cs="Times New Roman"/>
+          <w:b/>
+          <w:sz w:val="24"/>
+          <w:szCs w:val="24"/>
+        </w:rPr>
+      </w:pPr>
+      <w:r>
+        <w:rPr>
+          <w:rFonts w:ascii="Times New Roman" w:eastAsia="Times New Roman" w:hAnsi="Times New Roman" w:cs="Times New Roman"/>
+          <w:b/>
+          <w:sz w:val="24"/>
+          <w:szCs w:val="24"/>
+        </w:rPr>
+        <w:t>Index/Constraint Check</w:t>
       </w:r>
       <w:r>
         <w:rPr>
@@ -17651,24 +18041,58 @@
           <w:sz w:val="24"/>
           <w:szCs w:val="24"/>
         </w:rPr>
-        <w:t>Verify that the table and column data type definitions are as per the data model design</w:t>
-      </w:r>
-      <w:r>
-        <w:rPr>
-          <w:rFonts w:ascii="Times New Roman" w:eastAsia="Times New Roman" w:hAnsi="Times New Roman" w:cs="Times New Roman"/>
-          <w:b/>
-          <w:sz w:val="24"/>
-          <w:szCs w:val="24"/>
-        </w:rPr>
-        <w:t xml:space="preserve"> </w:t>
-      </w:r>
-      <w:r>
-        <w:rPr>
-          <w:rFonts w:ascii="Times New Roman" w:eastAsia="Times New Roman" w:hAnsi="Times New Roman" w:cs="Times New Roman"/>
-          <w:sz w:val="24"/>
-          <w:szCs w:val="24"/>
-        </w:rPr>
-        <w:t>specifications.</w:t>
+        <w:t>Verify that proper constraints and indexes are defined on the database tables as per the design specifications.</w:t>
+      </w:r>
+    </w:p>
+    <w:p>
+      <w:pPr>
+        <w:rPr>
+          <w:rFonts w:ascii="Times New Roman" w:eastAsia="Times New Roman" w:hAnsi="Times New Roman" w:cs="Times New Roman"/>
+          <w:sz w:val="24"/>
+          <w:szCs w:val="24"/>
+        </w:rPr>
+      </w:pPr>
+      <w:r>
+        <w:rPr>
+          <w:rFonts w:ascii="Times New Roman" w:eastAsia="Times New Roman" w:hAnsi="Times New Roman" w:cs="Times New Roman"/>
+          <w:sz w:val="24"/>
+          <w:szCs w:val="24"/>
+        </w:rPr>
+        <w:t xml:space="preserve">   Verify that the columns that cannot be null have the 'NOT NULL' constraint. </w:t>
+      </w:r>
+    </w:p>
+    <w:p>
+      <w:pPr>
+        <w:rPr>
+          <w:rFonts w:ascii="Times New Roman" w:eastAsia="Times New Roman" w:hAnsi="Times New Roman" w:cs="Times New Roman"/>
+          <w:sz w:val="24"/>
+          <w:szCs w:val="24"/>
+        </w:rPr>
+      </w:pPr>
+      <w:r>
+        <w:rPr>
+          <w:rFonts w:ascii="Times New Roman" w:eastAsia="Times New Roman" w:hAnsi="Times New Roman" w:cs="Times New Roman"/>
+          <w:sz w:val="24"/>
+          <w:szCs w:val="24"/>
+        </w:rPr>
+        <w:t xml:space="preserve">   Verify that the unique key and foreign key columns are indexed as per the requirement. </w:t>
+      </w:r>
+    </w:p>
+    <w:p>
+      <w:pPr>
+        <w:rPr>
+          <w:rFonts w:ascii="Times New Roman" w:eastAsia="Times New Roman" w:hAnsi="Times New Roman" w:cs="Times New Roman"/>
+          <w:sz w:val="24"/>
+          <w:szCs w:val="24"/>
+        </w:rPr>
+      </w:pPr>
+      <w:r>
+        <w:rPr>
+          <w:rFonts w:ascii="Times New Roman" w:eastAsia="Times New Roman" w:hAnsi="Times New Roman" w:cs="Times New Roman"/>
+          <w:sz w:val="24"/>
+          <w:szCs w:val="24"/>
+        </w:rPr>
+        <w:t xml:space="preserve">   Verify that the table was named according to the table naming convention.</w:t>
       </w:r>
     </w:p>
     <w:p>
@@ -17686,6 +18110,103 @@
           <w:szCs w:val="24"/>
           <w:u w:val="single"/>
         </w:rPr>
+        <w:t>Example 1</w:t>
+      </w:r>
+      <w:r>
+        <w:rPr>
+          <w:rFonts w:ascii="Times New Roman" w:eastAsia="Times New Roman" w:hAnsi="Times New Roman" w:cs="Times New Roman"/>
+          <w:sz w:val="24"/>
+          <w:szCs w:val="24"/>
+        </w:rPr>
+        <w:t>: A column was defined as 'NOT NULL' but it can be optional as per the design.</w:t>
+      </w:r>
+    </w:p>
+    <w:p>
+      <w:pPr>
+        <w:rPr>
+          <w:rFonts w:ascii="Times New Roman" w:eastAsia="Times New Roman" w:hAnsi="Times New Roman" w:cs="Times New Roman"/>
+          <w:sz w:val="24"/>
+          <w:szCs w:val="24"/>
+        </w:rPr>
+      </w:pPr>
+      <w:r>
+        <w:rPr>
+          <w:rFonts w:ascii="Times New Roman" w:eastAsia="Times New Roman" w:hAnsi="Times New Roman" w:cs="Times New Roman"/>
+          <w:sz w:val="24"/>
+          <w:szCs w:val="24"/>
+          <w:u w:val="single"/>
+        </w:rPr>
+        <w:t>Example 2</w:t>
+      </w:r>
+      <w:r>
+        <w:rPr>
+          <w:rFonts w:ascii="Times New Roman" w:eastAsia="Times New Roman" w:hAnsi="Times New Roman" w:cs="Times New Roman"/>
+          <w:sz w:val="24"/>
+          <w:szCs w:val="24"/>
+        </w:rPr>
+        <w:t>: Foreign key constraints were not defined on the database table resulting in orphan records in the child table.</w:t>
+      </w:r>
+    </w:p>
+    <w:p>
+      <w:pPr>
+        <w:rPr>
+          <w:rFonts w:ascii="Times New Roman" w:eastAsia="Times New Roman" w:hAnsi="Times New Roman" w:cs="Times New Roman"/>
+          <w:b/>
+          <w:sz w:val="24"/>
+          <w:szCs w:val="24"/>
+        </w:rPr>
+      </w:pPr>
+      <w:r>
+        <w:rPr>
+          <w:rFonts w:ascii="Times New Roman" w:eastAsia="Times New Roman" w:hAnsi="Times New Roman" w:cs="Times New Roman"/>
+          <w:b/>
+          <w:sz w:val="24"/>
+          <w:szCs w:val="24"/>
+        </w:rPr>
+        <w:t>Metadata Naming Standards Check</w:t>
+      </w:r>
+      <w:r>
+        <w:rPr>
+          <w:rFonts w:ascii="Times New Roman" w:eastAsia="Times New Roman" w:hAnsi="Times New Roman" w:cs="Times New Roman"/>
+          <w:b/>
+          <w:sz w:val="24"/>
+          <w:szCs w:val="24"/>
+        </w:rPr>
+        <w:t>:</w:t>
+      </w:r>
+    </w:p>
+    <w:p>
+      <w:pPr>
+        <w:rPr>
+          <w:rFonts w:ascii="Times New Roman" w:eastAsia="Times New Roman" w:hAnsi="Times New Roman" w:cs="Times New Roman"/>
+          <w:sz w:val="24"/>
+          <w:szCs w:val="24"/>
+        </w:rPr>
+      </w:pPr>
+      <w:r>
+        <w:rPr>
+          <w:rFonts w:ascii="Times New Roman" w:eastAsia="Times New Roman" w:hAnsi="Times New Roman" w:cs="Times New Roman"/>
+          <w:sz w:val="24"/>
+          <w:szCs w:val="24"/>
+        </w:rPr>
+        <w:t>Verify that the names of the database metadata such as tables, columns, indexes are as per the naming standards.</w:t>
+      </w:r>
+    </w:p>
+    <w:p>
+      <w:pPr>
+        <w:rPr>
+          <w:rFonts w:ascii="Times New Roman" w:eastAsia="Times New Roman" w:hAnsi="Times New Roman" w:cs="Times New Roman"/>
+          <w:sz w:val="24"/>
+          <w:szCs w:val="24"/>
+        </w:rPr>
+      </w:pPr>
+      <w:r>
+        <w:rPr>
+          <w:rFonts w:ascii="Times New Roman" w:eastAsia="Times New Roman" w:hAnsi="Times New Roman" w:cs="Times New Roman"/>
+          <w:sz w:val="24"/>
+          <w:szCs w:val="24"/>
+          <w:u w:val="single"/>
+        </w:rPr>
         <w:t>Example</w:t>
       </w:r>
       <w:r>
@@ -17694,305 +18215,6 @@
           <w:sz w:val="24"/>
           <w:szCs w:val="24"/>
         </w:rPr>
-        <w:t>: Data Model column data type is NUMBER but the database column data type is STRING (or VARCHAR).</w:t>
-      </w:r>
-    </w:p>
-    <w:p>
-      <w:pPr>
-        <w:rPr>
-          <w:rFonts w:ascii="Times New Roman" w:eastAsia="Times New Roman" w:hAnsi="Times New Roman" w:cs="Times New Roman"/>
-          <w:b/>
-          <w:sz w:val="24"/>
-          <w:szCs w:val="24"/>
-        </w:rPr>
-      </w:pPr>
-      <w:r>
-        <w:rPr>
-          <w:rFonts w:ascii="Times New Roman" w:eastAsia="Times New Roman" w:hAnsi="Times New Roman" w:cs="Times New Roman"/>
-          <w:b/>
-          <w:sz w:val="24"/>
-          <w:szCs w:val="24"/>
-        </w:rPr>
-        <w:t>Data Length Check</w:t>
-      </w:r>
-      <w:r>
-        <w:rPr>
-          <w:rFonts w:ascii="Times New Roman" w:eastAsia="Times New Roman" w:hAnsi="Times New Roman" w:cs="Times New Roman"/>
-          <w:b/>
-          <w:sz w:val="24"/>
-          <w:szCs w:val="24"/>
-        </w:rPr>
-        <w:t>:</w:t>
-      </w:r>
-    </w:p>
-    <w:p>
-      <w:pPr>
-        <w:rPr>
-          <w:rFonts w:ascii="Times New Roman" w:eastAsia="Times New Roman" w:hAnsi="Times New Roman" w:cs="Times New Roman"/>
-          <w:sz w:val="24"/>
-          <w:szCs w:val="24"/>
-          <w:u w:val="single"/>
-        </w:rPr>
-      </w:pPr>
-      <w:r>
-        <w:rPr>
-          <w:rFonts w:ascii="Times New Roman" w:eastAsia="Times New Roman" w:hAnsi="Times New Roman" w:cs="Times New Roman"/>
-          <w:sz w:val="24"/>
-          <w:szCs w:val="24"/>
-        </w:rPr>
-        <w:t>Verify that the length of database columns are as per the data model design specifications.</w:t>
-      </w:r>
-    </w:p>
-    <w:p>
-      <w:pPr>
-        <w:rPr>
-          <w:rFonts w:ascii="Times New Roman" w:eastAsia="Times New Roman" w:hAnsi="Times New Roman" w:cs="Times New Roman"/>
-          <w:sz w:val="24"/>
-          <w:szCs w:val="24"/>
-        </w:rPr>
-      </w:pPr>
-      <w:r>
-        <w:rPr>
-          <w:rFonts w:ascii="Times New Roman" w:eastAsia="Times New Roman" w:hAnsi="Times New Roman" w:cs="Times New Roman"/>
-          <w:sz w:val="24"/>
-          <w:szCs w:val="24"/>
-          <w:u w:val="single"/>
-        </w:rPr>
-        <w:t>Example:</w:t>
-      </w:r>
-      <w:r>
-        <w:rPr>
-          <w:rFonts w:ascii="Times New Roman" w:eastAsia="Times New Roman" w:hAnsi="Times New Roman" w:cs="Times New Roman"/>
-          <w:sz w:val="24"/>
-          <w:szCs w:val="24"/>
-        </w:rPr>
-        <w:t xml:space="preserve"> </w:t>
-      </w:r>
-      <w:r>
-        <w:rPr>
-          <w:rFonts w:ascii="Times New Roman" w:eastAsia="Times New Roman" w:hAnsi="Times New Roman" w:cs="Times New Roman"/>
-          <w:sz w:val="24"/>
-          <w:szCs w:val="24"/>
-        </w:rPr>
-        <w:t>Example: Data Model specification for the 'first_name' column is of length 100 but the corresponding database table column is only 80 characters long.</w:t>
-      </w:r>
-    </w:p>
-    <w:p>
-      <w:pPr>
-        <w:rPr>
-          <w:rFonts w:ascii="Times New Roman" w:eastAsia="Times New Roman" w:hAnsi="Times New Roman" w:cs="Times New Roman"/>
-          <w:b/>
-          <w:sz w:val="24"/>
-          <w:szCs w:val="24"/>
-        </w:rPr>
-      </w:pPr>
-      <w:r>
-        <w:rPr>
-          <w:rFonts w:ascii="Times New Roman" w:eastAsia="Times New Roman" w:hAnsi="Times New Roman" w:cs="Times New Roman"/>
-          <w:b/>
-          <w:sz w:val="24"/>
-          <w:szCs w:val="24"/>
-        </w:rPr>
-        <w:t>Index/Constraint Check</w:t>
-      </w:r>
-      <w:r>
-        <w:rPr>
-          <w:rFonts w:ascii="Times New Roman" w:eastAsia="Times New Roman" w:hAnsi="Times New Roman" w:cs="Times New Roman"/>
-          <w:b/>
-          <w:sz w:val="24"/>
-          <w:szCs w:val="24"/>
-        </w:rPr>
-        <w:t>:</w:t>
-      </w:r>
-    </w:p>
-    <w:p>
-      <w:pPr>
-        <w:rPr>
-          <w:rFonts w:ascii="Times New Roman" w:eastAsia="Times New Roman" w:hAnsi="Times New Roman" w:cs="Times New Roman"/>
-          <w:sz w:val="24"/>
-          <w:szCs w:val="24"/>
-        </w:rPr>
-      </w:pPr>
-      <w:r>
-        <w:rPr>
-          <w:rFonts w:ascii="Times New Roman" w:eastAsia="Times New Roman" w:hAnsi="Times New Roman" w:cs="Times New Roman"/>
-          <w:sz w:val="24"/>
-          <w:szCs w:val="24"/>
-        </w:rPr>
-        <w:t>Verify that proper constraints and indexes are defined on the database tables as per the design specifications.</w:t>
-      </w:r>
-    </w:p>
-    <w:p>
-      <w:pPr>
-        <w:rPr>
-          <w:rFonts w:ascii="Times New Roman" w:eastAsia="Times New Roman" w:hAnsi="Times New Roman" w:cs="Times New Roman"/>
-          <w:sz w:val="24"/>
-          <w:szCs w:val="24"/>
-        </w:rPr>
-      </w:pPr>
-      <w:r>
-        <w:rPr>
-          <w:rFonts w:ascii="Times New Roman" w:eastAsia="Times New Roman" w:hAnsi="Times New Roman" w:cs="Times New Roman"/>
-          <w:sz w:val="24"/>
-          <w:szCs w:val="24"/>
-        </w:rPr>
-        <w:t xml:space="preserve">   Verify that the columns that cannot be null have the 'NOT NULL' constraint. </w:t>
-      </w:r>
-    </w:p>
-    <w:p>
-      <w:pPr>
-        <w:rPr>
-          <w:rFonts w:ascii="Times New Roman" w:eastAsia="Times New Roman" w:hAnsi="Times New Roman" w:cs="Times New Roman"/>
-          <w:sz w:val="24"/>
-          <w:szCs w:val="24"/>
-        </w:rPr>
-      </w:pPr>
-      <w:r>
-        <w:rPr>
-          <w:rFonts w:ascii="Times New Roman" w:eastAsia="Times New Roman" w:hAnsi="Times New Roman" w:cs="Times New Roman"/>
-          <w:sz w:val="24"/>
-          <w:szCs w:val="24"/>
-        </w:rPr>
-        <w:t xml:space="preserve">   Verify that the unique key and foreign key columns are indexed as per the requirement. </w:t>
-      </w:r>
-    </w:p>
-    <w:p>
-      <w:pPr>
-        <w:rPr>
-          <w:rFonts w:ascii="Times New Roman" w:eastAsia="Times New Roman" w:hAnsi="Times New Roman" w:cs="Times New Roman"/>
-          <w:sz w:val="24"/>
-          <w:szCs w:val="24"/>
-        </w:rPr>
-      </w:pPr>
-      <w:r>
-        <w:rPr>
-          <w:rFonts w:ascii="Times New Roman" w:eastAsia="Times New Roman" w:hAnsi="Times New Roman" w:cs="Times New Roman"/>
-          <w:sz w:val="24"/>
-          <w:szCs w:val="24"/>
-        </w:rPr>
-        <w:t xml:space="preserve">   Verify that the table was named according to the table naming convention.</w:t>
-      </w:r>
-    </w:p>
-    <w:p>
-      <w:pPr>
-        <w:rPr>
-          <w:rFonts w:ascii="Times New Roman" w:eastAsia="Times New Roman" w:hAnsi="Times New Roman" w:cs="Times New Roman"/>
-          <w:sz w:val="24"/>
-          <w:szCs w:val="24"/>
-        </w:rPr>
-      </w:pPr>
-      <w:r>
-        <w:rPr>
-          <w:rFonts w:ascii="Times New Roman" w:eastAsia="Times New Roman" w:hAnsi="Times New Roman" w:cs="Times New Roman"/>
-          <w:sz w:val="24"/>
-          <w:szCs w:val="24"/>
-          <w:u w:val="single"/>
-        </w:rPr>
-        <w:t>Example 1</w:t>
-      </w:r>
-      <w:r>
-        <w:rPr>
-          <w:rFonts w:ascii="Times New Roman" w:eastAsia="Times New Roman" w:hAnsi="Times New Roman" w:cs="Times New Roman"/>
-          <w:sz w:val="24"/>
-          <w:szCs w:val="24"/>
-        </w:rPr>
-        <w:t>: A column was defined as 'NOT NULL' but it can be optional as per the design.</w:t>
-      </w:r>
-    </w:p>
-    <w:p>
-      <w:pPr>
-        <w:rPr>
-          <w:rFonts w:ascii="Times New Roman" w:eastAsia="Times New Roman" w:hAnsi="Times New Roman" w:cs="Times New Roman"/>
-          <w:sz w:val="24"/>
-          <w:szCs w:val="24"/>
-        </w:rPr>
-      </w:pPr>
-      <w:r>
-        <w:rPr>
-          <w:rFonts w:ascii="Times New Roman" w:eastAsia="Times New Roman" w:hAnsi="Times New Roman" w:cs="Times New Roman"/>
-          <w:sz w:val="24"/>
-          <w:szCs w:val="24"/>
-          <w:u w:val="single"/>
-        </w:rPr>
-        <w:t>Example 2</w:t>
-      </w:r>
-      <w:r>
-        <w:rPr>
-          <w:rFonts w:ascii="Times New Roman" w:eastAsia="Times New Roman" w:hAnsi="Times New Roman" w:cs="Times New Roman"/>
-          <w:sz w:val="24"/>
-          <w:szCs w:val="24"/>
-        </w:rPr>
-        <w:t>: Foreign key constraints were not defined on the database table resulting in orphan records in the child table.</w:t>
-      </w:r>
-    </w:p>
-    <w:p>
-      <w:pPr>
-        <w:rPr>
-          <w:rFonts w:ascii="Times New Roman" w:eastAsia="Times New Roman" w:hAnsi="Times New Roman" w:cs="Times New Roman"/>
-          <w:b/>
-          <w:sz w:val="24"/>
-          <w:szCs w:val="24"/>
-        </w:rPr>
-      </w:pPr>
-      <w:r>
-        <w:rPr>
-          <w:rFonts w:ascii="Times New Roman" w:eastAsia="Times New Roman" w:hAnsi="Times New Roman" w:cs="Times New Roman"/>
-          <w:b/>
-          <w:sz w:val="24"/>
-          <w:szCs w:val="24"/>
-        </w:rPr>
-        <w:t>Metadata Naming Standards Check</w:t>
-      </w:r>
-      <w:r>
-        <w:rPr>
-          <w:rFonts w:ascii="Times New Roman" w:eastAsia="Times New Roman" w:hAnsi="Times New Roman" w:cs="Times New Roman"/>
-          <w:b/>
-          <w:sz w:val="24"/>
-          <w:szCs w:val="24"/>
-        </w:rPr>
-        <w:t>:</w:t>
-      </w:r>
-    </w:p>
-    <w:p>
-      <w:pPr>
-        <w:rPr>
-          <w:rFonts w:ascii="Times New Roman" w:eastAsia="Times New Roman" w:hAnsi="Times New Roman" w:cs="Times New Roman"/>
-          <w:sz w:val="24"/>
-          <w:szCs w:val="24"/>
-        </w:rPr>
-      </w:pPr>
-      <w:r>
-        <w:rPr>
-          <w:rFonts w:ascii="Times New Roman" w:eastAsia="Times New Roman" w:hAnsi="Times New Roman" w:cs="Times New Roman"/>
-          <w:sz w:val="24"/>
-          <w:szCs w:val="24"/>
-        </w:rPr>
-        <w:t>Verify that the names of the database metadata such as tables, columns, indexes are as per the naming standards.</w:t>
-      </w:r>
-    </w:p>
-    <w:p>
-      <w:pPr>
-        <w:rPr>
-          <w:rFonts w:ascii="Times New Roman" w:eastAsia="Times New Roman" w:hAnsi="Times New Roman" w:cs="Times New Roman"/>
-          <w:sz w:val="24"/>
-          <w:szCs w:val="24"/>
-        </w:rPr>
-      </w:pPr>
-      <w:r>
-        <w:rPr>
-          <w:rFonts w:ascii="Times New Roman" w:eastAsia="Times New Roman" w:hAnsi="Times New Roman" w:cs="Times New Roman"/>
-          <w:sz w:val="24"/>
-          <w:szCs w:val="24"/>
-          <w:u w:val="single"/>
-        </w:rPr>
-        <w:t>Example</w:t>
-      </w:r>
-      <w:r>
-        <w:rPr>
-          <w:rFonts w:ascii="Times New Roman" w:eastAsia="Times New Roman" w:hAnsi="Times New Roman" w:cs="Times New Roman"/>
-          <w:sz w:val="24"/>
-          <w:szCs w:val="24"/>
-        </w:rPr>
         <w:t>: The naming standard for Fact tables is to end with an '_F' but some of the fact tables names end with '_FACT'.</w:t>
       </w:r>
     </w:p>
@@ -18012,7 +18234,6 @@
           <w:sz w:val="24"/>
           <w:szCs w:val="24"/>
         </w:rPr>
-        <w:lastRenderedPageBreak/>
         <w:t>Metadata Check Across Environments</w:t>
       </w:r>
       <w:r>
@@ -20238,7 +20459,7 @@
 </file>
 
 <file path=customXml/itemProps1.xml><?xml version="1.0" encoding="utf-8"?>
-<ds:datastoreItem xmlns:ds="http://schemas.openxmlformats.org/officeDocument/2006/customXml" ds:itemID="{6921DE4E-DD67-46FD-9C38-25125515F0E3}">
+<ds:datastoreItem xmlns:ds="http://schemas.openxmlformats.org/officeDocument/2006/customXml" ds:itemID="{9F8740E9-DA01-44D0-B10C-D1D845F4E39A}">
   <ds:schemaRefs>
     <ds:schemaRef ds:uri="http://schemas.openxmlformats.org/officeDocument/2006/bibliography"/>
   </ds:schemaRefs>

</xml_diff>